<commit_message>
Wprowadzono drobną zmianę w nazwie.
</commit_message>
<xml_diff>
--- a/Dokumentacja - Server Chat.docx
+++ b/Dokumentacja - Server Chat.docx
@@ -35,115 +35,967 @@
       <w:r>
         <w:t xml:space="preserve">Repozytorium: </w:t>
       </w:r>
-    </w:p>
+      <w:hyperlink r:id="rId6" w:history="1">
+        <w:r>
+          <w:rPr>
+            <w:rStyle w:val="Hipercze"/>
+          </w:rPr>
+          <w:t>https://github.com/krzysieker/PROJEKT_CHAT1_SERVER</w:t>
+        </w:r>
+      </w:hyperlink>
+      <w:r>
+        <w:t xml:space="preserve"> </w:t>
+      </w:r>
+    </w:p>
+    <w:p/>
+    <w:sdt>
+      <w:sdtPr>
+        <w:id w:val="1425601657"/>
+        <w:docPartObj>
+          <w:docPartGallery w:val="Table of Contents"/>
+          <w:docPartUnique/>
+        </w:docPartObj>
+      </w:sdtPr>
+      <w:sdtEndPr>
+        <w:rPr>
+          <w:rFonts w:asciiTheme="minorHAnsi" w:eastAsiaTheme="minorEastAsia" w:hAnsiTheme="minorHAnsi" w:cs="Times New Roman"/>
+          <w:color w:val="auto"/>
+          <w:sz w:val="22"/>
+          <w:szCs w:val="22"/>
+        </w:rPr>
+      </w:sdtEndPr>
+      <w:sdtContent>
+        <w:p>
+          <w:pPr>
+            <w:pStyle w:val="Nagwekspisutreci"/>
+          </w:pPr>
+          <w:r>
+            <w:t>Spis treści</w:t>
+          </w:r>
+        </w:p>
+        <w:p>
+          <w:pPr>
+            <w:pStyle w:val="Spistreci1"/>
+          </w:pPr>
+          <w:sdt>
+            <w:sdtPr>
+              <w:rPr>
+                <w:b/>
+                <w:bCs/>
+              </w:rPr>
+              <w:id w:val="183865962"/>
+              <w:placeholder>
+                <w:docPart w:val="0F21359CE4EC4D0292CAED43EFF63E0D"/>
+              </w:placeholder>
+              <w:temporary/>
+              <w:showingPlcHdr/>
+            </w:sdtPr>
+            <w:sdtContent>
+              <w:r>
+                <w:rPr>
+                  <w:b/>
+                  <w:bCs/>
+                </w:rPr>
+                <w:t>Wpisz tytuł rozdziału (poziom 1)</w:t>
+              </w:r>
+            </w:sdtContent>
+          </w:sdt>
+          <w:r>
+            <w:ptab w:relativeTo="margin" w:alignment="right" w:leader="dot"/>
+          </w:r>
+          <w:r>
+            <w:rPr>
+              <w:b/>
+              <w:bCs/>
+            </w:rPr>
+            <w:t>1</w:t>
+          </w:r>
+        </w:p>
+        <w:p>
+          <w:pPr>
+            <w:pStyle w:val="Spistreci2"/>
+            <w:ind w:left="216"/>
+          </w:pPr>
+          <w:sdt>
+            <w:sdtPr>
+              <w:id w:val="1667506712"/>
+              <w:placeholder>
+                <w:docPart w:val="C8510589DF9C4FBBB1E8D68B6675F64F"/>
+              </w:placeholder>
+              <w:temporary/>
+              <w:showingPlcHdr/>
+            </w:sdtPr>
+            <w:sdtContent>
+              <w:r>
+                <w:t>Wpisz tytuł rozdziału (poziom 2)</w:t>
+              </w:r>
+            </w:sdtContent>
+          </w:sdt>
+          <w:r>
+            <w:ptab w:relativeTo="margin" w:alignment="right" w:leader="dot"/>
+          </w:r>
+          <w:r>
+            <w:t>2</w:t>
+          </w:r>
+        </w:p>
+        <w:p>
+          <w:pPr>
+            <w:pStyle w:val="Spistreci3"/>
+            <w:ind w:left="446"/>
+          </w:pPr>
+          <w:sdt>
+            <w:sdtPr>
+              <w:id w:val="93059032"/>
+              <w:placeholder>
+                <w:docPart w:val="F5AEE055D820466C82E9A440CE10263A"/>
+              </w:placeholder>
+              <w:temporary/>
+              <w:showingPlcHdr/>
+            </w:sdtPr>
+            <w:sdtContent>
+              <w:r>
+                <w:t>Wpisz tytuł rozdziału (poziom 3)</w:t>
+              </w:r>
+            </w:sdtContent>
+          </w:sdt>
+          <w:r>
+            <w:ptab w:relativeTo="margin" w:alignment="right" w:leader="dot"/>
+          </w:r>
+          <w:r>
+            <w:t>3</w:t>
+          </w:r>
+        </w:p>
+        <w:p>
+          <w:pPr>
+            <w:pStyle w:val="Spistreci1"/>
+          </w:pPr>
+          <w:sdt>
+            <w:sdtPr>
+              <w:rPr>
+                <w:b/>
+                <w:bCs/>
+              </w:rPr>
+              <w:id w:val="183865966"/>
+              <w:placeholder>
+                <w:docPart w:val="0F21359CE4EC4D0292CAED43EFF63E0D"/>
+              </w:placeholder>
+              <w:temporary/>
+              <w:showingPlcHdr/>
+            </w:sdtPr>
+            <w:sdtContent>
+              <w:r>
+                <w:rPr>
+                  <w:b/>
+                  <w:bCs/>
+                </w:rPr>
+                <w:t>Wpisz tytuł rozdziału (poziom 1)</w:t>
+              </w:r>
+            </w:sdtContent>
+          </w:sdt>
+          <w:r>
+            <w:ptab w:relativeTo="margin" w:alignment="right" w:leader="dot"/>
+          </w:r>
+          <w:r>
+            <w:rPr>
+              <w:b/>
+              <w:bCs/>
+            </w:rPr>
+            <w:t>4</w:t>
+          </w:r>
+        </w:p>
+        <w:p>
+          <w:pPr>
+            <w:pStyle w:val="Spistreci2"/>
+            <w:ind w:left="216"/>
+          </w:pPr>
+          <w:sdt>
+            <w:sdtPr>
+              <w:id w:val="93059040"/>
+              <w:placeholder>
+                <w:docPart w:val="C8510589DF9C4FBBB1E8D68B6675F64F"/>
+              </w:placeholder>
+              <w:temporary/>
+              <w:showingPlcHdr/>
+            </w:sdtPr>
+            <w:sdtContent>
+              <w:r>
+                <w:t>Wpisz tytuł rozdziału (poziom 2)</w:t>
+              </w:r>
+            </w:sdtContent>
+          </w:sdt>
+          <w:r>
+            <w:ptab w:relativeTo="margin" w:alignment="right" w:leader="dot"/>
+          </w:r>
+          <w:r>
+            <w:t>5</w:t>
+          </w:r>
+        </w:p>
+        <w:p>
+          <w:pPr>
+            <w:pStyle w:val="Spistreci3"/>
+            <w:ind w:left="446"/>
+          </w:pPr>
+          <w:sdt>
+            <w:sdtPr>
+              <w:id w:val="93059044"/>
+              <w:placeholder>
+                <w:docPart w:val="F5AEE055D820466C82E9A440CE10263A"/>
+              </w:placeholder>
+              <w:temporary/>
+              <w:showingPlcHdr/>
+            </w:sdtPr>
+            <w:sdtContent>
+              <w:r>
+                <w:t>Wpisz tytuł rozdziału (poziom 3)</w:t>
+              </w:r>
+            </w:sdtContent>
+          </w:sdt>
+          <w:r>
+            <w:ptab w:relativeTo="margin" w:alignment="right" w:leader="dot"/>
+          </w:r>
+          <w:r>
+            <w:t>6</w:t>
+          </w:r>
+        </w:p>
+      </w:sdtContent>
+    </w:sdt>
     <w:p/>
     <w:p/>
     <w:p/>
     <w:p/>
     <w:p/>
     <w:p/>
-    <w:p>
-      <w:pPr>
-        <w:pStyle w:val="Cytatintensywny"/>
-        <w:numPr>
-          <w:ilvl w:val="0"/>
-          <w:numId w:val="1"/>
-        </w:numPr>
-      </w:pPr>
-      <w:r>
-        <w:t>UŻYTY PROTOKÓŁ</w:t>
-      </w:r>
-    </w:p>
     <w:p/>
-    <w:p>
-      <w:proofErr w:type="spellStart"/>
-      <w:r>
-        <w:t>dsfdsf</w:t>
-      </w:r>
-      <w:proofErr w:type="spellEnd"/>
-    </w:p>
-    <w:p>
-      <w:pPr>
-        <w:pStyle w:val="Cytatintensywny"/>
-        <w:numPr>
-          <w:ilvl w:val="0"/>
-          <w:numId w:val="1"/>
-        </w:numPr>
-      </w:pPr>
-      <w:r>
-        <w:t>OKNO APLIKACJI</w:t>
-      </w:r>
-    </w:p>
+    <w:p/>
+    <w:p/>
+    <w:p/>
+    <w:p/>
+    <w:p/>
+    <w:p/>
+    <w:p/>
+    <w:p/>
+    <w:p/>
+    <w:p/>
     <w:p/>
     <w:p/>
     <w:p>
       <w:pPr>
         <w:pStyle w:val="Akapitzlist"/>
         <w:numPr>
-          <w:ilvl w:val="1"/>
-          <w:numId w:val="1"/>
+          <w:ilvl w:val="0"/>
+          <w:numId w:val="2"/>
         </w:numPr>
+        <w:rPr>
+          <w:b/>
+          <w:sz w:val="48"/>
+          <w:szCs w:val="48"/>
+        </w:rPr>
       </w:pPr>
       <w:r>
-        <w:t>OMÓWIENIE TEXT BOXÓW</w:t>
-      </w:r>
+        <w:rPr>
+          <w:b/>
+          <w:sz w:val="48"/>
+          <w:szCs w:val="48"/>
+        </w:rPr>
+        <w:lastRenderedPageBreak/>
+        <w:t>UŻYTY PROTOKÓŁ</w:t>
+      </w:r>
+    </w:p>
+    <w:p/>
+    <w:p>
+      <w:r>
+        <w:t xml:space="preserve">Do połączenia użyto protokołu TCP na </w:t>
+      </w:r>
+      <w:proofErr w:type="spellStart"/>
+      <w:r>
+        <w:t>socketach</w:t>
+      </w:r>
+      <w:proofErr w:type="spellEnd"/>
+      <w:r>
+        <w:t>.</w:t>
+      </w:r>
+    </w:p>
+    <w:p>
+      <w:r>
+        <w:rPr>
+          <w:noProof/>
+        </w:rPr>
+        <w:drawing>
+          <wp:inline distT="0" distB="0" distL="0" distR="0">
+            <wp:extent cx="5760720" cy="738505"/>
+            <wp:effectExtent l="0" t="0" r="0" b="4445"/>
+            <wp:docPr id="1" name="Obraz 1" descr="Obraz zawierający wewnątrz&#10;&#10;Opis wygenerowany przy bardzo wysokim poziomie pewności"/>
+            <wp:cNvGraphicFramePr>
+              <a:graphicFrameLocks xmlns:a="http://schemas.openxmlformats.org/drawingml/2006/main" noChangeAspect="1"/>
+            </wp:cNvGraphicFramePr>
+            <a:graphic xmlns:a="http://schemas.openxmlformats.org/drawingml/2006/main">
+              <a:graphicData uri="http://schemas.openxmlformats.org/drawingml/2006/picture">
+                <pic:pic xmlns:pic="http://schemas.openxmlformats.org/drawingml/2006/picture">
+                  <pic:nvPicPr>
+                    <pic:cNvPr id="1" name="Ashampoo_Snap_2018.06.20_21h40m30s_001_.png"/>
+                    <pic:cNvPicPr/>
+                  </pic:nvPicPr>
+                  <pic:blipFill>
+                    <a:blip r:embed="rId7">
+                      <a:extLst>
+                        <a:ext uri="{28A0092B-C50C-407E-A947-70E740481C1C}">
+                          <a14:useLocalDpi xmlns:a14="http://schemas.microsoft.com/office/drawing/2010/main" val="0"/>
+                        </a:ext>
+                      </a:extLst>
+                    </a:blip>
+                    <a:stretch>
+                      <a:fillRect/>
+                    </a:stretch>
+                  </pic:blipFill>
+                  <pic:spPr>
+                    <a:xfrm>
+                      <a:off x="0" y="0"/>
+                      <a:ext cx="5760720" cy="738505"/>
+                    </a:xfrm>
+                    <a:prstGeom prst="rect">
+                      <a:avLst/>
+                    </a:prstGeom>
+                  </pic:spPr>
+                </pic:pic>
+              </a:graphicData>
+            </a:graphic>
+          </wp:inline>
+        </w:drawing>
+      </w:r>
+    </w:p>
+    <w:p>
+      <w:r>
+        <w:t>Maksymalna liczba klientów: 100</w:t>
+      </w:r>
+    </w:p>
+    <w:p>
+      <w:pPr>
+        <w:rPr>
+          <w:rFonts w:ascii="Consolas" w:hAnsi="Consolas" w:cs="Consolas"/>
+          <w:i/>
+          <w:color w:val="000000"/>
+          <w:sz w:val="19"/>
+          <w:szCs w:val="19"/>
+        </w:rPr>
+      </w:pPr>
+      <w:proofErr w:type="spellStart"/>
+      <w:r>
+        <w:rPr>
+          <w:rFonts w:ascii="Consolas" w:hAnsi="Consolas" w:cs="Consolas"/>
+          <w:i/>
+          <w:color w:val="000000"/>
+          <w:sz w:val="19"/>
+          <w:szCs w:val="19"/>
+        </w:rPr>
+        <w:t>socketServer.Listen</w:t>
+      </w:r>
+      <w:proofErr w:type="spellEnd"/>
+      <w:r>
+        <w:rPr>
+          <w:rFonts w:ascii="Consolas" w:hAnsi="Consolas" w:cs="Consolas"/>
+          <w:i/>
+          <w:color w:val="000000"/>
+          <w:sz w:val="19"/>
+          <w:szCs w:val="19"/>
+        </w:rPr>
+        <w:t>(100);</w:t>
+      </w:r>
+    </w:p>
+    <w:p>
+      <w:pPr>
+        <w:rPr>
+          <w:i/>
+        </w:rPr>
+      </w:pPr>
     </w:p>
     <w:p>
       <w:pPr>
         <w:pStyle w:val="Akapitzlist"/>
         <w:numPr>
-          <w:ilvl w:val="1"/>
-          <w:numId w:val="1"/>
+          <w:ilvl w:val="0"/>
+          <w:numId w:val="2"/>
         </w:numPr>
+        <w:rPr>
+          <w:b/>
+          <w:sz w:val="48"/>
+          <w:szCs w:val="48"/>
+        </w:rPr>
       </w:pPr>
       <w:r>
-        <w:t>OMÓWIENIE BUTTONÓW</w:t>
+        <w:rPr>
+          <w:b/>
+          <w:sz w:val="48"/>
+          <w:szCs w:val="48"/>
+        </w:rPr>
+        <w:t>OKNO APLIKACJI</w:t>
+      </w:r>
+    </w:p>
+    <w:p>
+      <w:r>
+        <w:br/>
+        <w:t>Po uruchomieniu serwera pojawi się główne okno aplikacji. Z racji iż jest to wersja 1.0 to jest to jedyne okno dostępne na ten czas. W przyszłości można rozbudowywać projekt np. dodając formularze logowania czy zaawansowane zarządzanie klientami.</w:t>
+      </w:r>
+    </w:p>
+    <w:p>
+      <w:r>
+        <w:t>Okno po uruchomieniu wygląda następująco:</w:t>
+      </w:r>
+    </w:p>
+    <w:p>
+      <w:r>
+        <w:rPr>
+          <w:noProof/>
+        </w:rPr>
+        <w:drawing>
+          <wp:inline distT="0" distB="0" distL="0" distR="0">
+            <wp:extent cx="5760720" cy="2905125"/>
+            <wp:effectExtent l="0" t="0" r="0" b="9525"/>
+            <wp:docPr id="2" name="Obraz 2" descr="Obraz zawierający zrzut ekranu&#10;&#10;Opis wygenerowany przy bardzo wysokim poziomie pewności"/>
+            <wp:cNvGraphicFramePr>
+              <a:graphicFrameLocks xmlns:a="http://schemas.openxmlformats.org/drawingml/2006/main" noChangeAspect="1"/>
+            </wp:cNvGraphicFramePr>
+            <a:graphic xmlns:a="http://schemas.openxmlformats.org/drawingml/2006/main">
+              <a:graphicData uri="http://schemas.openxmlformats.org/drawingml/2006/picture">
+                <pic:pic xmlns:pic="http://schemas.openxmlformats.org/drawingml/2006/picture">
+                  <pic:nvPicPr>
+                    <pic:cNvPr id="2" name="Ashampoo_Snap_2018.06.20_21h44m53s_002_.png"/>
+                    <pic:cNvPicPr/>
+                  </pic:nvPicPr>
+                  <pic:blipFill>
+                    <a:blip r:embed="rId8">
+                      <a:extLst>
+                        <a:ext uri="{28A0092B-C50C-407E-A947-70E740481C1C}">
+                          <a14:useLocalDpi xmlns:a14="http://schemas.microsoft.com/office/drawing/2010/main" val="0"/>
+                        </a:ext>
+                      </a:extLst>
+                    </a:blip>
+                    <a:stretch>
+                      <a:fillRect/>
+                    </a:stretch>
+                  </pic:blipFill>
+                  <pic:spPr>
+                    <a:xfrm>
+                      <a:off x="0" y="0"/>
+                      <a:ext cx="5760720" cy="2905125"/>
+                    </a:xfrm>
+                    <a:prstGeom prst="rect">
+                      <a:avLst/>
+                    </a:prstGeom>
+                  </pic:spPr>
+                </pic:pic>
+              </a:graphicData>
+            </a:graphic>
+          </wp:inline>
+        </w:drawing>
+      </w:r>
+    </w:p>
+    <w:p>
+      <w:proofErr w:type="spellStart"/>
+      <w:r>
+        <w:rPr>
+          <w:b/>
+        </w:rPr>
+        <w:t>TextBox</w:t>
+      </w:r>
+      <w:proofErr w:type="spellEnd"/>
+      <w:r>
+        <w:rPr>
+          <w:b/>
+        </w:rPr>
+        <w:t>: Adres IP:</w:t>
+      </w:r>
+      <w:r>
+        <w:t xml:space="preserve"> służy do wprowadzenia adresu IP naszego serwera. Domyślnie ustawiono wartość 127.0.0.1, gdyż klienci byli uruchamiani na tym samym urządzeniu co serwer. W przypadku lokalnej sieci można ustawić IP serwera w tej sieci.</w:t>
+      </w:r>
+    </w:p>
+    <w:p>
+      <w:proofErr w:type="spellStart"/>
+      <w:r>
+        <w:rPr>
+          <w:b/>
+        </w:rPr>
+        <w:t>TextBox</w:t>
+      </w:r>
+      <w:proofErr w:type="spellEnd"/>
+      <w:r>
+        <w:rPr>
+          <w:b/>
+        </w:rPr>
+        <w:t>:</w:t>
+      </w:r>
+      <w:r>
+        <w:t xml:space="preserve"> </w:t>
+      </w:r>
+      <w:r>
+        <w:rPr>
+          <w:b/>
+        </w:rPr>
+        <w:t>Port:</w:t>
+      </w:r>
+      <w:r>
+        <w:t xml:space="preserve"> analogicznie do adres IP</w:t>
+      </w:r>
+      <w:r>
+        <w:t>. Domyślnie zarówno na serwerze jak i kliencie ustawiono jego wartość na 5000</w:t>
+      </w:r>
+      <w:r>
+        <w:t>,</w:t>
+      </w:r>
+    </w:p>
+    <w:p>
+      <w:r>
+        <w:rPr>
+          <w:b/>
+        </w:rPr>
+        <w:t>Button: Uruchom serwer</w:t>
+      </w:r>
+      <w:r>
+        <w:t xml:space="preserve">: </w:t>
+      </w:r>
+      <w:r>
+        <w:t>tak jak nazwa wskazuje służy do uruchomienia serwera.</w:t>
+      </w:r>
+    </w:p>
+    <w:p>
+      <w:r>
+        <w:lastRenderedPageBreak/>
+        <w:t>Po uruchomieniu</w:t>
+      </w:r>
+      <w:r>
+        <w:t xml:space="preserve"> serwera </w:t>
+      </w:r>
+      <w:proofErr w:type="spellStart"/>
+      <w:r>
+        <w:t>button</w:t>
+      </w:r>
+      <w:proofErr w:type="spellEnd"/>
+      <w:r>
+        <w:t xml:space="preserve"> : Uruchom serwer zostaje zablokowany.</w:t>
+      </w:r>
+    </w:p>
+    <w:p>
+      <w:r>
+        <w:rPr>
+          <w:noProof/>
+        </w:rPr>
+        <w:drawing>
+          <wp:inline distT="0" distB="0" distL="0" distR="0">
+            <wp:extent cx="1200318" cy="1924319"/>
+            <wp:effectExtent l="0" t="0" r="0" b="0"/>
+            <wp:docPr id="3" name="Obraz 3" descr="Obraz zawierający zrzut ekranu&#10;&#10;Opis wygenerowany przy bardzo wysokim poziomie pewności"/>
+            <wp:cNvGraphicFramePr>
+              <a:graphicFrameLocks xmlns:a="http://schemas.openxmlformats.org/drawingml/2006/main" noChangeAspect="1"/>
+            </wp:cNvGraphicFramePr>
+            <a:graphic xmlns:a="http://schemas.openxmlformats.org/drawingml/2006/main">
+              <a:graphicData uri="http://schemas.openxmlformats.org/drawingml/2006/picture">
+                <pic:pic xmlns:pic="http://schemas.openxmlformats.org/drawingml/2006/picture">
+                  <pic:nvPicPr>
+                    <pic:cNvPr id="3" name="Ashampoo_Snap_2018.06.20_22h00m05s_003_.png"/>
+                    <pic:cNvPicPr/>
+                  </pic:nvPicPr>
+                  <pic:blipFill>
+                    <a:blip r:embed="rId9">
+                      <a:extLst>
+                        <a:ext uri="{28A0092B-C50C-407E-A947-70E740481C1C}">
+                          <a14:useLocalDpi xmlns:a14="http://schemas.microsoft.com/office/drawing/2010/main" val="0"/>
+                        </a:ext>
+                      </a:extLst>
+                    </a:blip>
+                    <a:stretch>
+                      <a:fillRect/>
+                    </a:stretch>
+                  </pic:blipFill>
+                  <pic:spPr>
+                    <a:xfrm>
+                      <a:off x="0" y="0"/>
+                      <a:ext cx="1200318" cy="1924319"/>
+                    </a:xfrm>
+                    <a:prstGeom prst="rect">
+                      <a:avLst/>
+                    </a:prstGeom>
+                  </pic:spPr>
+                </pic:pic>
+              </a:graphicData>
+            </a:graphic>
+          </wp:inline>
+        </w:drawing>
+      </w:r>
+    </w:p>
+    <w:p>
+      <w:r>
+        <w:t xml:space="preserve">Kod programu odpowiadający za tą funkcję. Ponieważ funkcje głównego formularza wywoływane są w głównej klasie </w:t>
+      </w:r>
+      <w:proofErr w:type="spellStart"/>
+      <w:r>
+        <w:t>Program.cs</w:t>
+      </w:r>
+      <w:proofErr w:type="spellEnd"/>
+      <w:r>
+        <w:t>, użyto delegatów.</w:t>
+      </w:r>
+    </w:p>
+    <w:p>
+      <w:r>
+        <w:rPr>
+          <w:noProof/>
+        </w:rPr>
+        <w:drawing>
+          <wp:inline distT="0" distB="0" distL="0" distR="0">
+            <wp:extent cx="3467584" cy="2600688"/>
+            <wp:effectExtent l="0" t="0" r="0" b="9525"/>
+            <wp:docPr id="4" name="Obraz 4"/>
+            <wp:cNvGraphicFramePr>
+              <a:graphicFrameLocks xmlns:a="http://schemas.openxmlformats.org/drawingml/2006/main" noChangeAspect="1"/>
+            </wp:cNvGraphicFramePr>
+            <a:graphic xmlns:a="http://schemas.openxmlformats.org/drawingml/2006/main">
+              <a:graphicData uri="http://schemas.openxmlformats.org/drawingml/2006/picture">
+                <pic:pic xmlns:pic="http://schemas.openxmlformats.org/drawingml/2006/picture">
+                  <pic:nvPicPr>
+                    <pic:cNvPr id="4" name="Ashampoo_Snap_2018.06.20_22h01m59s_004_.png"/>
+                    <pic:cNvPicPr/>
+                  </pic:nvPicPr>
+                  <pic:blipFill>
+                    <a:blip r:embed="rId10">
+                      <a:extLst>
+                        <a:ext uri="{28A0092B-C50C-407E-A947-70E740481C1C}">
+                          <a14:useLocalDpi xmlns:a14="http://schemas.microsoft.com/office/drawing/2010/main" val="0"/>
+                        </a:ext>
+                      </a:extLst>
+                    </a:blip>
+                    <a:stretch>
+                      <a:fillRect/>
+                    </a:stretch>
+                  </pic:blipFill>
+                  <pic:spPr>
+                    <a:xfrm>
+                      <a:off x="0" y="0"/>
+                      <a:ext cx="3467584" cy="2600688"/>
+                    </a:xfrm>
+                    <a:prstGeom prst="rect">
+                      <a:avLst/>
+                    </a:prstGeom>
+                  </pic:spPr>
+                </pic:pic>
+              </a:graphicData>
+            </a:graphic>
+          </wp:inline>
+        </w:drawing>
+      </w:r>
+    </w:p>
+    <w:p>
+      <w:r>
+        <w:rPr>
+          <w:b/>
+        </w:rPr>
+        <w:t>Button: Wyłącz serwer:</w:t>
+      </w:r>
+      <w:r>
+        <w:t xml:space="preserve"> tak jak nazwa wskazuje służy do uruchomienia serwera.</w:t>
+      </w:r>
+      <w:r>
+        <w:t xml:space="preserve"> Analogicznie jak w przypadku „Uruchom serwer”</w:t>
+      </w:r>
+    </w:p>
+    <w:p>
+      <w:r>
+        <w:rPr>
+          <w:noProof/>
+        </w:rPr>
+        <w:drawing>
+          <wp:inline distT="0" distB="0" distL="0" distR="0">
+            <wp:extent cx="3362794" cy="2219635"/>
+            <wp:effectExtent l="0" t="0" r="0" b="9525"/>
+            <wp:docPr id="5" name="Obraz 5"/>
+            <wp:cNvGraphicFramePr>
+              <a:graphicFrameLocks xmlns:a="http://schemas.openxmlformats.org/drawingml/2006/main" noChangeAspect="1"/>
+            </wp:cNvGraphicFramePr>
+            <a:graphic xmlns:a="http://schemas.openxmlformats.org/drawingml/2006/main">
+              <a:graphicData uri="http://schemas.openxmlformats.org/drawingml/2006/picture">
+                <pic:pic xmlns:pic="http://schemas.openxmlformats.org/drawingml/2006/picture">
+                  <pic:nvPicPr>
+                    <pic:cNvPr id="5" name="Ashampoo_Snap_2018.06.20_22h06m18s_005_.png"/>
+                    <pic:cNvPicPr/>
+                  </pic:nvPicPr>
+                  <pic:blipFill>
+                    <a:blip r:embed="rId11">
+                      <a:extLst>
+                        <a:ext uri="{28A0092B-C50C-407E-A947-70E740481C1C}">
+                          <a14:useLocalDpi xmlns:a14="http://schemas.microsoft.com/office/drawing/2010/main" val="0"/>
+                        </a:ext>
+                      </a:extLst>
+                    </a:blip>
+                    <a:stretch>
+                      <a:fillRect/>
+                    </a:stretch>
+                  </pic:blipFill>
+                  <pic:spPr>
+                    <a:xfrm>
+                      <a:off x="0" y="0"/>
+                      <a:ext cx="3362794" cy="2219635"/>
+                    </a:xfrm>
+                    <a:prstGeom prst="rect">
+                      <a:avLst/>
+                    </a:prstGeom>
+                  </pic:spPr>
+                </pic:pic>
+              </a:graphicData>
+            </a:graphic>
+          </wp:inline>
+        </w:drawing>
+      </w:r>
+    </w:p>
+    <w:p>
+      <w:proofErr w:type="spellStart"/>
+      <w:r>
+        <w:rPr>
+          <w:b/>
+        </w:rPr>
+        <w:t>ListBox</w:t>
+      </w:r>
+      <w:proofErr w:type="spellEnd"/>
+      <w:r>
+        <w:rPr>
+          <w:b/>
+        </w:rPr>
+        <w:t xml:space="preserve"> (pod </w:t>
+      </w:r>
+      <w:proofErr w:type="spellStart"/>
+      <w:r>
+        <w:rPr>
+          <w:b/>
+        </w:rPr>
+        <w:t>buttonami</w:t>
+      </w:r>
+      <w:proofErr w:type="spellEnd"/>
+      <w:r>
+        <w:rPr>
+          <w:b/>
+        </w:rPr>
+        <w:t>):</w:t>
+      </w:r>
+      <w:r>
+        <w:t xml:space="preserve"> Wyświetla </w:t>
+      </w:r>
+      <w:proofErr w:type="spellStart"/>
+      <w:r>
+        <w:t>IPEndPoint</w:t>
+      </w:r>
+      <w:proofErr w:type="spellEnd"/>
+      <w:r>
+        <w:t xml:space="preserve"> (adres IP + port) aktualnie połączonych z serwerem klientów</w:t>
+      </w:r>
+      <w:r>
+        <w:t>.</w:t>
+      </w:r>
+    </w:p>
+    <w:p>
+      <w:r>
+        <w:lastRenderedPageBreak/>
+        <w:t>Dla przykładu:</w:t>
+      </w:r>
+    </w:p>
+    <w:p>
+      <w:r>
+        <w:rPr>
+          <w:noProof/>
+        </w:rPr>
+        <w:drawing>
+          <wp:inline distT="0" distB="0" distL="0" distR="0">
+            <wp:extent cx="943107" cy="514422"/>
+            <wp:effectExtent l="0" t="0" r="9525" b="0"/>
+            <wp:docPr id="6" name="Obraz 6"/>
+            <wp:cNvGraphicFramePr>
+              <a:graphicFrameLocks xmlns:a="http://schemas.openxmlformats.org/drawingml/2006/main" noChangeAspect="1"/>
+            </wp:cNvGraphicFramePr>
+            <a:graphic xmlns:a="http://schemas.openxmlformats.org/drawingml/2006/main">
+              <a:graphicData uri="http://schemas.openxmlformats.org/drawingml/2006/picture">
+                <pic:pic xmlns:pic="http://schemas.openxmlformats.org/drawingml/2006/picture">
+                  <pic:nvPicPr>
+                    <pic:cNvPr id="6" name="Ashampoo_Snap_2018.06.20_22h07m11s_006_.png"/>
+                    <pic:cNvPicPr/>
+                  </pic:nvPicPr>
+                  <pic:blipFill>
+                    <a:blip r:embed="rId12">
+                      <a:extLst>
+                        <a:ext uri="{28A0092B-C50C-407E-A947-70E740481C1C}">
+                          <a14:useLocalDpi xmlns:a14="http://schemas.microsoft.com/office/drawing/2010/main" val="0"/>
+                        </a:ext>
+                      </a:extLst>
+                    </a:blip>
+                    <a:stretch>
+                      <a:fillRect/>
+                    </a:stretch>
+                  </pic:blipFill>
+                  <pic:spPr>
+                    <a:xfrm>
+                      <a:off x="0" y="0"/>
+                      <a:ext cx="943107" cy="514422"/>
+                    </a:xfrm>
+                    <a:prstGeom prst="rect">
+                      <a:avLst/>
+                    </a:prstGeom>
+                  </pic:spPr>
+                </pic:pic>
+              </a:graphicData>
+            </a:graphic>
+          </wp:inline>
+        </w:drawing>
+      </w:r>
+    </w:p>
+    <w:p>
+      <w:proofErr w:type="spellStart"/>
+      <w:r>
+        <w:rPr>
+          <w:b/>
+        </w:rPr>
+        <w:t>TextBox</w:t>
+      </w:r>
+      <w:proofErr w:type="spellEnd"/>
+      <w:r>
+        <w:rPr>
+          <w:b/>
+        </w:rPr>
+        <w:t xml:space="preserve">: </w:t>
+      </w:r>
+      <w:proofErr w:type="spellStart"/>
+      <w:r>
+        <w:rPr>
+          <w:b/>
+        </w:rPr>
+        <w:t>Logs</w:t>
+      </w:r>
+      <w:proofErr w:type="spellEnd"/>
+      <w:r>
+        <w:t xml:space="preserve"> (największy): Wyświetla wszelkie komunikaty, wiadomości,</w:t>
+      </w:r>
+    </w:p>
+    <w:p>
+      <w:r>
+        <w:rPr>
+          <w:noProof/>
+        </w:rPr>
+        <w:drawing>
+          <wp:inline distT="0" distB="0" distL="0" distR="0">
+            <wp:extent cx="2762636" cy="924054"/>
+            <wp:effectExtent l="0" t="0" r="0" b="9525"/>
+            <wp:docPr id="7" name="Obraz 7" descr="Obraz zawierający zrzut ekranu, wewnątrz&#10;&#10;Opis wygenerowany przy bardzo wysokim poziomie pewności"/>
+            <wp:cNvGraphicFramePr>
+              <a:graphicFrameLocks xmlns:a="http://schemas.openxmlformats.org/drawingml/2006/main" noChangeAspect="1"/>
+            </wp:cNvGraphicFramePr>
+            <a:graphic xmlns:a="http://schemas.openxmlformats.org/drawingml/2006/main">
+              <a:graphicData uri="http://schemas.openxmlformats.org/drawingml/2006/picture">
+                <pic:pic xmlns:pic="http://schemas.openxmlformats.org/drawingml/2006/picture">
+                  <pic:nvPicPr>
+                    <pic:cNvPr id="7" name="Ashampoo_Snap_2018.06.20_22h07m58s_007_.png"/>
+                    <pic:cNvPicPr/>
+                  </pic:nvPicPr>
+                  <pic:blipFill>
+                    <a:blip r:embed="rId13">
+                      <a:extLst>
+                        <a:ext uri="{28A0092B-C50C-407E-A947-70E740481C1C}">
+                          <a14:useLocalDpi xmlns:a14="http://schemas.microsoft.com/office/drawing/2010/main" val="0"/>
+                        </a:ext>
+                      </a:extLst>
+                    </a:blip>
+                    <a:stretch>
+                      <a:fillRect/>
+                    </a:stretch>
+                  </pic:blipFill>
+                  <pic:spPr>
+                    <a:xfrm>
+                      <a:off x="0" y="0"/>
+                      <a:ext cx="2762636" cy="924054"/>
+                    </a:xfrm>
+                    <a:prstGeom prst="rect">
+                      <a:avLst/>
+                    </a:prstGeom>
+                  </pic:spPr>
+                </pic:pic>
+              </a:graphicData>
+            </a:graphic>
+          </wp:inline>
+        </w:drawing>
+      </w:r>
+    </w:p>
+    <w:p>
+      <w:proofErr w:type="spellStart"/>
+      <w:r>
+        <w:rPr>
+          <w:b/>
+        </w:rPr>
+        <w:t>TextBox</w:t>
+      </w:r>
+      <w:proofErr w:type="spellEnd"/>
+      <w:r>
+        <w:rPr>
+          <w:b/>
+        </w:rPr>
+        <w:t>: Message</w:t>
+      </w:r>
+      <w:r>
+        <w:t xml:space="preserve"> (na dole): Służy</w:t>
+      </w:r>
+      <w:r>
+        <w:t xml:space="preserve"> do wprowadzania tekstu do wysłania. </w:t>
+      </w:r>
+    </w:p>
+    <w:p>
+      <w:r>
+        <w:t>*Ograniczono liczbę znaków do 1024, gdyż taki bufor danych został zadeklarowany.</w:t>
       </w:r>
     </w:p>
     <w:p/>
+    <w:p>
+      <w:r>
+        <w:rPr>
+          <w:b/>
+        </w:rPr>
+        <w:t>Button: Wyślij wszystkim:</w:t>
+      </w:r>
+      <w:r>
+        <w:t xml:space="preserve"> Służy do wysłania wiadomości z </w:t>
+      </w:r>
+      <w:proofErr w:type="spellStart"/>
+      <w:r>
+        <w:t>textBox</w:t>
+      </w:r>
+      <w:proofErr w:type="spellEnd"/>
+      <w:r>
+        <w:t>: Message do wszystkich podłączonych klientów.</w:t>
+      </w:r>
+    </w:p>
     <w:p/>
     <w:p>
       <w:pPr>
-        <w:pStyle w:val="Cytatintensywny"/>
+        <w:pStyle w:val="Akapitzlist"/>
         <w:numPr>
           <w:ilvl w:val="0"/>
-          <w:numId w:val="1"/>
+          <w:numId w:val="2"/>
         </w:numPr>
+        <w:rPr>
+          <w:sz w:val="48"/>
+          <w:szCs w:val="48"/>
+        </w:rPr>
       </w:pPr>
       <w:r>
+        <w:rPr>
+          <w:sz w:val="48"/>
+          <w:szCs w:val="48"/>
+        </w:rPr>
         <w:t>POŁĄCZENIE</w:t>
       </w:r>
     </w:p>
     <w:p>
-      <w:pPr>
-        <w:rPr>
-          <w:rStyle w:val="Odwoanieintensywne"/>
-        </w:rPr>
-      </w:pPr>
-    </w:p>
-    <w:p>
-      <w:pPr>
-        <w:rPr>
-          <w:rStyle w:val="Odwoanieintensywne"/>
-        </w:rPr>
-      </w:pPr>
-    </w:p>
-    <w:p>
-      <w:pPr>
-        <w:pStyle w:val="Cytatintensywny"/>
-        <w:numPr>
-          <w:ilvl w:val="0"/>
-          <w:numId w:val="1"/>
-        </w:numPr>
-        <w:rPr>
-          <w:rStyle w:val="Odwoanieintensywne"/>
-        </w:rPr>
-      </w:pPr>
-      <w:r>
-        <w:rPr>
-          <w:rStyle w:val="Odwoanieintensywne"/>
-        </w:rPr>
-        <w:t>nasłuchiwanie</w:t>
+      <w:r>
+        <w:t xml:space="preserve">Tak jak wspomniano przy omawianiu protokołu użyto TCP na </w:t>
+      </w:r>
+      <w:proofErr w:type="spellStart"/>
+      <w:r>
+        <w:t>socketach</w:t>
+      </w:r>
+      <w:proofErr w:type="spellEnd"/>
+      <w:r>
+        <w:t>.</w:t>
       </w:r>
     </w:p>
     <w:p>
@@ -152,52 +1004,24 @@
     </w:p>
     <w:p/>
     <w:p>
-      <w:pPr>
-        <w:pStyle w:val="Cytatintensywny"/>
-        <w:numPr>
-          <w:ilvl w:val="0"/>
-          <w:numId w:val="1"/>
-        </w:numPr>
-      </w:pPr>
       <w:r>
         <w:t>SZYFROWANIE WIADOMOŚCI</w:t>
       </w:r>
     </w:p>
     <w:p/>
     <w:p>
-      <w:pPr>
-        <w:pStyle w:val="Cytatintensywny"/>
-        <w:numPr>
-          <w:ilvl w:val="0"/>
-          <w:numId w:val="1"/>
-        </w:numPr>
-      </w:pPr>
       <w:r>
         <w:t>ODBIERANIE WIAODMOŚCI I PRZEKAZYWANIE DO INNYCH KLIENTÓW</w:t>
       </w:r>
     </w:p>
     <w:p/>
     <w:p>
-      <w:pPr>
-        <w:pStyle w:val="Cytatintensywny"/>
-        <w:numPr>
-          <w:ilvl w:val="0"/>
-          <w:numId w:val="1"/>
-        </w:numPr>
-      </w:pPr>
       <w:r>
         <w:t>WYSYŁANIE WIADOMOŚCI</w:t>
       </w:r>
     </w:p>
     <w:p/>
     <w:p>
-      <w:pPr>
-        <w:pStyle w:val="Cytatintensywny"/>
-        <w:numPr>
-          <w:ilvl w:val="0"/>
-          <w:numId w:val="1"/>
-        </w:numPr>
-      </w:pPr>
       <w:r>
         <w:t>ZAPISYWANIE LOGÓW I WYŚWIETLANIE WIADOMOSCI</w:t>
       </w:r>
@@ -215,6 +1039,95 @@
 <file path=word/numbering.xml><?xml version="1.0" encoding="utf-8"?>
 <w:numbering xmlns:wpc="http://schemas.microsoft.com/office/word/2010/wordprocessingCanvas" xmlns:cx="http://schemas.microsoft.com/office/drawing/2014/chartex" xmlns:cx1="http://schemas.microsoft.com/office/drawing/2015/9/8/chartex" xmlns:cx2="http://schemas.microsoft.com/office/drawing/2015/10/21/chartex" xmlns:cx3="http://schemas.microsoft.com/office/drawing/2016/5/9/chartex" xmlns:cx4="http://schemas.microsoft.com/office/drawing/2016/5/10/chartex" xmlns:cx5="http://schemas.microsoft.com/office/drawing/2016/5/11/chartex" xmlns:cx6="http://schemas.microsoft.com/office/drawing/2016/5/12/chartex" xmlns:cx7="http://schemas.microsoft.com/office/drawing/2016/5/13/chartex" xmlns:cx8="http://schemas.microsoft.com/office/drawing/2016/5/14/chartex" xmlns:mc="http://schemas.openxmlformats.org/markup-compatibility/2006" xmlns:aink="http://schemas.microsoft.com/office/drawing/2016/ink" xmlns:am3d="http://schemas.microsoft.com/office/drawing/2017/model3d" xmlns:o="urn:schemas-microsoft-com:office:office" xmlns:r="http://schemas.openxmlformats.org/officeDocument/2006/relationships" xmlns:m="http://schemas.openxmlformats.org/officeDocument/2006/math" xmlns:v="urn:schemas-microsoft-com:vml" xmlns:wp14="http://schemas.microsoft.com/office/word/2010/wordprocessingDrawing" xmlns:wp="http://schemas.openxmlformats.org/drawingml/2006/wordprocessingDrawing" xmlns:w10="urn:schemas-microsoft-com:office:word" xmlns:w="http://schemas.openxmlformats.org/wordprocessingml/2006/main" xmlns:w14="http://schemas.microsoft.com/office/word/2010/wordml" xmlns:w15="http://schemas.microsoft.com/office/word/2012/wordml" xmlns:w16cid="http://schemas.microsoft.com/office/word/2016/wordml/cid" xmlns:w16se="http://schemas.microsoft.com/office/word/2015/wordml/symex" xmlns:wpg="http://schemas.microsoft.com/office/word/2010/wordprocessingGroup" xmlns:wpi="http://schemas.microsoft.com/office/word/2010/wordprocessingInk" xmlns:wne="http://schemas.microsoft.com/office/word/2006/wordml" xmlns:wps="http://schemas.microsoft.com/office/word/2010/wordprocessingShape" mc:Ignorable="w14 w15 w16se w16cid wp14">
   <w:abstractNum w:abstractNumId="0" w15:restartNumberingAfterBreak="0">
+    <w:nsid w:val="1E817437"/>
+    <w:multiLevelType w:val="hybridMultilevel"/>
+    <w:tmpl w:val="319EE65A"/>
+    <w:lvl w:ilvl="0" w:tplc="0415000F">
+      <w:start w:val="1"/>
+      <w:numFmt w:val="decimal"/>
+      <w:lvlText w:val="%1."/>
+      <w:lvlJc w:val="left"/>
+      <w:pPr>
+        <w:ind w:left="720" w:hanging="360"/>
+      </w:pPr>
+      <w:rPr>
+        <w:rFonts w:hint="default"/>
+      </w:rPr>
+    </w:lvl>
+    <w:lvl w:ilvl="1" w:tplc="04150019" w:tentative="1">
+      <w:start w:val="1"/>
+      <w:numFmt w:val="lowerLetter"/>
+      <w:lvlText w:val="%2."/>
+      <w:lvlJc w:val="left"/>
+      <w:pPr>
+        <w:ind w:left="1440" w:hanging="360"/>
+      </w:pPr>
+    </w:lvl>
+    <w:lvl w:ilvl="2" w:tplc="0415001B" w:tentative="1">
+      <w:start w:val="1"/>
+      <w:numFmt w:val="lowerRoman"/>
+      <w:lvlText w:val="%3."/>
+      <w:lvlJc w:val="right"/>
+      <w:pPr>
+        <w:ind w:left="2160" w:hanging="180"/>
+      </w:pPr>
+    </w:lvl>
+    <w:lvl w:ilvl="3" w:tplc="0415000F" w:tentative="1">
+      <w:start w:val="1"/>
+      <w:numFmt w:val="decimal"/>
+      <w:lvlText w:val="%4."/>
+      <w:lvlJc w:val="left"/>
+      <w:pPr>
+        <w:ind w:left="2880" w:hanging="360"/>
+      </w:pPr>
+    </w:lvl>
+    <w:lvl w:ilvl="4" w:tplc="04150019" w:tentative="1">
+      <w:start w:val="1"/>
+      <w:numFmt w:val="lowerLetter"/>
+      <w:lvlText w:val="%5."/>
+      <w:lvlJc w:val="left"/>
+      <w:pPr>
+        <w:ind w:left="3600" w:hanging="360"/>
+      </w:pPr>
+    </w:lvl>
+    <w:lvl w:ilvl="5" w:tplc="0415001B" w:tentative="1">
+      <w:start w:val="1"/>
+      <w:numFmt w:val="lowerRoman"/>
+      <w:lvlText w:val="%6."/>
+      <w:lvlJc w:val="right"/>
+      <w:pPr>
+        <w:ind w:left="4320" w:hanging="180"/>
+      </w:pPr>
+    </w:lvl>
+    <w:lvl w:ilvl="6" w:tplc="0415000F" w:tentative="1">
+      <w:start w:val="1"/>
+      <w:numFmt w:val="decimal"/>
+      <w:lvlText w:val="%7."/>
+      <w:lvlJc w:val="left"/>
+      <w:pPr>
+        <w:ind w:left="5040" w:hanging="360"/>
+      </w:pPr>
+    </w:lvl>
+    <w:lvl w:ilvl="7" w:tplc="04150019" w:tentative="1">
+      <w:start w:val="1"/>
+      <w:numFmt w:val="lowerLetter"/>
+      <w:lvlText w:val="%8."/>
+      <w:lvlJc w:val="left"/>
+      <w:pPr>
+        <w:ind w:left="5760" w:hanging="360"/>
+      </w:pPr>
+    </w:lvl>
+    <w:lvl w:ilvl="8" w:tplc="0415001B" w:tentative="1">
+      <w:start w:val="1"/>
+      <w:numFmt w:val="lowerRoman"/>
+      <w:lvlText w:val="%9."/>
+      <w:lvlJc w:val="right"/>
+      <w:pPr>
+        <w:ind w:left="6480" w:hanging="180"/>
+      </w:pPr>
+    </w:lvl>
+  </w:abstractNum>
+  <w:abstractNum w:abstractNumId="1" w15:restartNumberingAfterBreak="0">
     <w:nsid w:val="385D0D9A"/>
     <w:multiLevelType w:val="multilevel"/>
     <w:tmpl w:val="10027A10"/>
@@ -336,6 +1249,9 @@
     </w:lvl>
   </w:abstractNum>
   <w:num w:numId="1">
+    <w:abstractNumId w:val="1"/>
+  </w:num>
+  <w:num w:numId="2">
     <w:abstractNumId w:val="0"/>
   </w:num>
 </w:numbering>
@@ -760,6 +1676,52 @@
       <w:szCs w:val="32"/>
     </w:rPr>
   </w:style>
+  <w:style w:type="paragraph" w:styleId="Nagwek2">
+    <w:name w:val="heading 2"/>
+    <w:basedOn w:val="Normalny"/>
+    <w:next w:val="Normalny"/>
+    <w:link w:val="Nagwek2Znak"/>
+    <w:uiPriority w:val="9"/>
+    <w:semiHidden/>
+    <w:unhideWhenUsed/>
+    <w:qFormat/>
+    <w:rsid w:val="006D68B2"/>
+    <w:pPr>
+      <w:keepNext/>
+      <w:keepLines/>
+      <w:spacing w:before="40" w:after="0"/>
+      <w:outlineLvl w:val="1"/>
+    </w:pPr>
+    <w:rPr>
+      <w:rFonts w:asciiTheme="majorHAnsi" w:eastAsiaTheme="majorEastAsia" w:hAnsiTheme="majorHAnsi" w:cstheme="majorBidi"/>
+      <w:color w:val="2F5496" w:themeColor="accent1" w:themeShade="BF"/>
+      <w:sz w:val="26"/>
+      <w:szCs w:val="26"/>
+    </w:rPr>
+  </w:style>
+  <w:style w:type="paragraph" w:styleId="Nagwek3">
+    <w:name w:val="heading 3"/>
+    <w:basedOn w:val="Normalny"/>
+    <w:next w:val="Normalny"/>
+    <w:link w:val="Nagwek3Znak"/>
+    <w:uiPriority w:val="9"/>
+    <w:semiHidden/>
+    <w:unhideWhenUsed/>
+    <w:qFormat/>
+    <w:rsid w:val="006D68B2"/>
+    <w:pPr>
+      <w:keepNext/>
+      <w:keepLines/>
+      <w:spacing w:before="40" w:after="0"/>
+      <w:outlineLvl w:val="2"/>
+    </w:pPr>
+    <w:rPr>
+      <w:rFonts w:asciiTheme="majorHAnsi" w:eastAsiaTheme="majorEastAsia" w:hAnsiTheme="majorHAnsi" w:cstheme="majorBidi"/>
+      <w:color w:val="1F3763" w:themeColor="accent1" w:themeShade="7F"/>
+      <w:sz w:val="24"/>
+      <w:szCs w:val="24"/>
+    </w:rPr>
+  </w:style>
   <w:style w:type="character" w:default="1" w:styleId="Domylnaczcionkaakapitu">
     <w:name w:val="Default Paragraph Font"/>
     <w:uiPriority w:val="1"/>
@@ -1014,7 +1976,676 @@
       <w:lang w:eastAsia="pl-PL"/>
     </w:rPr>
   </w:style>
+  <w:style w:type="character" w:styleId="Hipercze">
+    <w:name w:val="Hyperlink"/>
+    <w:basedOn w:val="Domylnaczcionkaakapitu"/>
+    <w:uiPriority w:val="99"/>
+    <w:unhideWhenUsed/>
+    <w:rsid w:val="00CB3E8A"/>
+    <w:rPr>
+      <w:color w:val="0563C1" w:themeColor="hyperlink"/>
+      <w:u w:val="single"/>
+    </w:rPr>
+  </w:style>
+  <w:style w:type="character" w:styleId="Nierozpoznanawzmianka">
+    <w:name w:val="Unresolved Mention"/>
+    <w:basedOn w:val="Domylnaczcionkaakapitu"/>
+    <w:uiPriority w:val="99"/>
+    <w:semiHidden/>
+    <w:unhideWhenUsed/>
+    <w:rsid w:val="00CB3E8A"/>
+    <w:rPr>
+      <w:color w:val="605E5C"/>
+      <w:shd w:val="clear" w:color="auto" w:fill="E1DFDD"/>
+    </w:rPr>
+  </w:style>
+  <w:style w:type="character" w:customStyle="1" w:styleId="Nagwek2Znak">
+    <w:name w:val="Nagłówek 2 Znak"/>
+    <w:basedOn w:val="Domylnaczcionkaakapitu"/>
+    <w:link w:val="Nagwek2"/>
+    <w:uiPriority w:val="9"/>
+    <w:semiHidden/>
+    <w:rsid w:val="006D68B2"/>
+    <w:rPr>
+      <w:rFonts w:asciiTheme="majorHAnsi" w:eastAsiaTheme="majorEastAsia" w:hAnsiTheme="majorHAnsi" w:cstheme="majorBidi"/>
+      <w:color w:val="2F5496" w:themeColor="accent1" w:themeShade="BF"/>
+      <w:sz w:val="26"/>
+      <w:szCs w:val="26"/>
+    </w:rPr>
+  </w:style>
+  <w:style w:type="character" w:customStyle="1" w:styleId="Nagwek3Znak">
+    <w:name w:val="Nagłówek 3 Znak"/>
+    <w:basedOn w:val="Domylnaczcionkaakapitu"/>
+    <w:link w:val="Nagwek3"/>
+    <w:uiPriority w:val="9"/>
+    <w:semiHidden/>
+    <w:rsid w:val="006D68B2"/>
+    <w:rPr>
+      <w:rFonts w:asciiTheme="majorHAnsi" w:eastAsiaTheme="majorEastAsia" w:hAnsiTheme="majorHAnsi" w:cstheme="majorBidi"/>
+      <w:color w:val="1F3763" w:themeColor="accent1" w:themeShade="7F"/>
+      <w:sz w:val="24"/>
+      <w:szCs w:val="24"/>
+    </w:rPr>
+  </w:style>
 </w:styles>
+</file>
+
+<file path=word/glossary/document.xml><?xml version="1.0" encoding="utf-8"?>
+<w:glossaryDocument xmlns:wpc="http://schemas.microsoft.com/office/word/2010/wordprocessingCanvas" xmlns:cx="http://schemas.microsoft.com/office/drawing/2014/chartex" xmlns:cx1="http://schemas.microsoft.com/office/drawing/2015/9/8/chartex" xmlns:cx2="http://schemas.microsoft.com/office/drawing/2015/10/21/chartex" xmlns:cx3="http://schemas.microsoft.com/office/drawing/2016/5/9/chartex" xmlns:cx4="http://schemas.microsoft.com/office/drawing/2016/5/10/chartex" xmlns:cx5="http://schemas.microsoft.com/office/drawing/2016/5/11/chartex" xmlns:cx6="http://schemas.microsoft.com/office/drawing/2016/5/12/chartex" xmlns:cx7="http://schemas.microsoft.com/office/drawing/2016/5/13/chartex" xmlns:cx8="http://schemas.microsoft.com/office/drawing/2016/5/14/chartex" xmlns:mc="http://schemas.openxmlformats.org/markup-compatibility/2006" xmlns:aink="http://schemas.microsoft.com/office/drawing/2016/ink" xmlns:am3d="http://schemas.microsoft.com/office/drawing/2017/model3d" xmlns:o="urn:schemas-microsoft-com:office:office" xmlns:r="http://schemas.openxmlformats.org/officeDocument/2006/relationships" xmlns:m="http://schemas.openxmlformats.org/officeDocument/2006/math" xmlns:v="urn:schemas-microsoft-com:vml" xmlns:wp14="http://schemas.microsoft.com/office/word/2010/wordprocessingDrawing" xmlns:wp="http://schemas.openxmlformats.org/drawingml/2006/wordprocessingDrawing" xmlns:w10="urn:schemas-microsoft-com:office:word" xmlns:w="http://schemas.openxmlformats.org/wordprocessingml/2006/main" xmlns:w14="http://schemas.microsoft.com/office/word/2010/wordml" xmlns:w15="http://schemas.microsoft.com/office/word/2012/wordml" xmlns:w16cid="http://schemas.microsoft.com/office/word/2016/wordml/cid" xmlns:w16se="http://schemas.microsoft.com/office/word/2015/wordml/symex" xmlns:wpg="http://schemas.microsoft.com/office/word/2010/wordprocessingGroup" xmlns:wpi="http://schemas.microsoft.com/office/word/2010/wordprocessingInk" xmlns:wne="http://schemas.microsoft.com/office/word/2006/wordml" xmlns:wps="http://schemas.microsoft.com/office/word/2010/wordprocessingShape" mc:Ignorable="w14 w15 w16se w16cid wp14">
+  <w:docParts>
+    <w:docPart>
+      <w:docPartPr>
+        <w:name w:val="0F21359CE4EC4D0292CAED43EFF63E0D"/>
+        <w:category>
+          <w:name w:val="Ogólne"/>
+          <w:gallery w:val="placeholder"/>
+        </w:category>
+        <w:types>
+          <w:type w:val="bbPlcHdr"/>
+        </w:types>
+        <w:behaviors>
+          <w:behavior w:val="content"/>
+        </w:behaviors>
+        <w:guid w:val="{13EA0260-D34A-4013-A7FF-624AFF15000C}"/>
+      </w:docPartPr>
+      <w:docPartBody>
+        <w:p>
+          <w:pPr>
+            <w:pStyle w:val="0F21359CE4EC4D0292CAED43EFF63E0D"/>
+          </w:pPr>
+          <w:r>
+            <w:t>Wpisz tytuł rozdziału (poziom 1)</w:t>
+          </w:r>
+        </w:p>
+      </w:docPartBody>
+    </w:docPart>
+    <w:docPart>
+      <w:docPartPr>
+        <w:name w:val="C8510589DF9C4FBBB1E8D68B6675F64F"/>
+        <w:category>
+          <w:name w:val="Ogólne"/>
+          <w:gallery w:val="placeholder"/>
+        </w:category>
+        <w:types>
+          <w:type w:val="bbPlcHdr"/>
+        </w:types>
+        <w:behaviors>
+          <w:behavior w:val="content"/>
+        </w:behaviors>
+        <w:guid w:val="{8EA3262B-C2C9-4C9E-B7E4-8644B38D1998}"/>
+      </w:docPartPr>
+      <w:docPartBody>
+        <w:p>
+          <w:pPr>
+            <w:pStyle w:val="C8510589DF9C4FBBB1E8D68B6675F64F"/>
+          </w:pPr>
+          <w:r>
+            <w:t>Wpisz tytuł rozdziału (poziom 2)</w:t>
+          </w:r>
+        </w:p>
+      </w:docPartBody>
+    </w:docPart>
+    <w:docPart>
+      <w:docPartPr>
+        <w:name w:val="F5AEE055D820466C82E9A440CE10263A"/>
+        <w:category>
+          <w:name w:val="Ogólne"/>
+          <w:gallery w:val="placeholder"/>
+        </w:category>
+        <w:types>
+          <w:type w:val="bbPlcHdr"/>
+        </w:types>
+        <w:behaviors>
+          <w:behavior w:val="content"/>
+        </w:behaviors>
+        <w:guid w:val="{8985E809-FD7A-42B7-BE4A-84F208768E0D}"/>
+      </w:docPartPr>
+      <w:docPartBody>
+        <w:p>
+          <w:pPr>
+            <w:pStyle w:val="F5AEE055D820466C82E9A440CE10263A"/>
+          </w:pPr>
+          <w:r>
+            <w:t>Wpisz tytuł rozdziału (poziom 3)</w:t>
+          </w:r>
+        </w:p>
+      </w:docPartBody>
+    </w:docPart>
+  </w:docParts>
+</w:glossaryDocument>
+</file>
+
+<file path=word/glossary/fontTable.xml><?xml version="1.0" encoding="utf-8"?>
+<w:fonts xmlns:mc="http://schemas.openxmlformats.org/markup-compatibility/2006" xmlns:r="http://schemas.openxmlformats.org/officeDocument/2006/relationships" xmlns:w="http://schemas.openxmlformats.org/wordprocessingml/2006/main" xmlns:w14="http://schemas.microsoft.com/office/word/2010/wordml" xmlns:w15="http://schemas.microsoft.com/office/word/2012/wordml" xmlns:w16cid="http://schemas.microsoft.com/office/word/2016/wordml/cid" xmlns:w16se="http://schemas.microsoft.com/office/word/2015/wordml/symex" mc:Ignorable="w14 w15 w16se w16cid">
+  <w:font w:name="Times New Roman">
+    <w:panose1 w:val="02020603050405020304"/>
+    <w:charset w:val="EE"/>
+    <w:family w:val="roman"/>
+    <w:pitch w:val="variable"/>
+    <w:sig w:usb0="E0002AFF" w:usb1="C0007843" w:usb2="00000009" w:usb3="00000000" w:csb0="000001FF" w:csb1="00000000"/>
+  </w:font>
+  <w:font w:name="Calibri">
+    <w:panose1 w:val="020F0502020204030204"/>
+    <w:charset w:val="EE"/>
+    <w:family w:val="swiss"/>
+    <w:pitch w:val="variable"/>
+    <w:sig w:usb0="E0002AFF" w:usb1="4000ACFF" w:usb2="00000001" w:usb3="00000000" w:csb0="000001FF" w:csb1="00000000"/>
+  </w:font>
+  <w:font w:name="Calibri Light">
+    <w:panose1 w:val="020F0302020204030204"/>
+    <w:charset w:val="EE"/>
+    <w:family w:val="swiss"/>
+    <w:pitch w:val="variable"/>
+    <w:sig w:usb0="A0002AEF" w:usb1="4000207B" w:usb2="00000000" w:usb3="00000000" w:csb0="000001FF" w:csb1="00000000"/>
+  </w:font>
+  <w:font w:name="Consolas">
+    <w:panose1 w:val="020B0609020204030204"/>
+    <w:charset w:val="EE"/>
+    <w:family w:val="modern"/>
+    <w:pitch w:val="fixed"/>
+    <w:sig w:usb0="E00006FF" w:usb1="0000FCFF" w:usb2="00000001" w:usb3="00000000" w:csb0="0000019F" w:csb1="00000000"/>
+  </w:font>
+</w:fonts>
+</file>
+
+<file path=word/glossary/settings.xml><?xml version="1.0" encoding="utf-8"?>
+<w:settings xmlns:mc="http://schemas.openxmlformats.org/markup-compatibility/2006" xmlns:o="urn:schemas-microsoft-com:office:office" xmlns:r="http://schemas.openxmlformats.org/officeDocument/2006/relationships" xmlns:m="http://schemas.openxmlformats.org/officeDocument/2006/math" xmlns:v="urn:schemas-microsoft-com:vml" xmlns:w10="urn:schemas-microsoft-com:office:word" xmlns:w="http://schemas.openxmlformats.org/wordprocessingml/2006/main" xmlns:w14="http://schemas.microsoft.com/office/word/2010/wordml" xmlns:w15="http://schemas.microsoft.com/office/word/2012/wordml" xmlns:w16cid="http://schemas.microsoft.com/office/word/2016/wordml/cid" xmlns:w16se="http://schemas.microsoft.com/office/word/2015/wordml/symex" xmlns:sl="http://schemas.openxmlformats.org/schemaLibrary/2006/main" mc:Ignorable="w14 w15 w16se w16cid">
+  <w:view w:val="normal"/>
+  <w:defaultTabStop w:val="708"/>
+  <w:hyphenationZone w:val="425"/>
+  <w:characterSpacingControl w:val="doNotCompress"/>
+  <w:compat>
+    <w:useFELayout/>
+    <w:compatSetting w:name="compatibilityMode" w:uri="http://schemas.microsoft.com/office/word" w:val="15"/>
+    <w:compatSetting w:name="overrideTableStyleFontSizeAndJustification" w:uri="http://schemas.microsoft.com/office/word" w:val="1"/>
+    <w:compatSetting w:name="enableOpenTypeFeatures" w:uri="http://schemas.microsoft.com/office/word" w:val="1"/>
+    <w:compatSetting w:name="doNotFlipMirrorIndents" w:uri="http://schemas.microsoft.com/office/word" w:val="1"/>
+    <w:compatSetting w:name="differentiateMultirowTableHeaders" w:uri="http://schemas.microsoft.com/office/word" w:val="1"/>
+    <w:compatSetting w:name="useWord2013TrackBottomHyphenation" w:uri="http://schemas.microsoft.com/office/word" w:val="0"/>
+  </w:compat>
+  <w:rsids>
+    <w:rsidRoot w:val="001F1AB5"/>
+    <w:rsid w:val="001F1AB5"/>
+    <w:rsid w:val="00FF3524"/>
+  </w:rsids>
+  <m:mathPr>
+    <m:mathFont m:val="Cambria Math"/>
+    <m:brkBin m:val="before"/>
+    <m:brkBinSub m:val="--"/>
+    <m:smallFrac m:val="0"/>
+    <m:dispDef/>
+    <m:lMargin m:val="0"/>
+    <m:rMargin m:val="0"/>
+    <m:defJc m:val="centerGroup"/>
+    <m:wrapIndent m:val="1440"/>
+    <m:intLim m:val="subSup"/>
+    <m:naryLim m:val="undOvr"/>
+  </m:mathPr>
+  <w:themeFontLang w:val="pl-PL"/>
+  <w:clrSchemeMapping w:bg1="light1" w:t1="dark1" w:bg2="light2" w:t2="dark2" w:accent1="accent1" w:accent2="accent2" w:accent3="accent3" w:accent4="accent4" w:accent5="accent5" w:accent6="accent6" w:hyperlink="hyperlink" w:followedHyperlink="followedHyperlink"/>
+  <w:decimalSymbol w:val=","/>
+  <w:listSeparator w:val=";"/>
+  <w15:chartTrackingRefBased/>
+</w:settings>
+</file>
+
+<file path=word/glossary/styles.xml><?xml version="1.0" encoding="utf-8"?>
+<w:styles xmlns:mc="http://schemas.openxmlformats.org/markup-compatibility/2006" xmlns:r="http://schemas.openxmlformats.org/officeDocument/2006/relationships" xmlns:w="http://schemas.openxmlformats.org/wordprocessingml/2006/main" xmlns:w14="http://schemas.microsoft.com/office/word/2010/wordml" xmlns:w15="http://schemas.microsoft.com/office/word/2012/wordml" xmlns:w16cid="http://schemas.microsoft.com/office/word/2016/wordml/cid" xmlns:w16se="http://schemas.microsoft.com/office/word/2015/wordml/symex" mc:Ignorable="w14 w15 w16se w16cid">
+  <w:docDefaults>
+    <w:rPrDefault>
+      <w:rPr>
+        <w:rFonts w:asciiTheme="minorHAnsi" w:eastAsiaTheme="minorEastAsia" w:hAnsiTheme="minorHAnsi" w:cstheme="minorBidi"/>
+        <w:sz w:val="22"/>
+        <w:szCs w:val="22"/>
+        <w:lang w:val="pl-PL" w:eastAsia="pl-PL" w:bidi="ar-SA"/>
+      </w:rPr>
+    </w:rPrDefault>
+    <w:pPrDefault>
+      <w:pPr>
+        <w:spacing w:after="160" w:line="259" w:lineRule="auto"/>
+      </w:pPr>
+    </w:pPrDefault>
+  </w:docDefaults>
+  <w:latentStyles w:defLockedState="0" w:defUIPriority="99" w:defSemiHidden="0" w:defUnhideWhenUsed="0" w:defQFormat="0" w:count="375">
+    <w:lsdException w:name="Normal" w:uiPriority="0" w:qFormat="1"/>
+    <w:lsdException w:name="heading 1" w:uiPriority="9" w:qFormat="1"/>
+    <w:lsdException w:name="heading 2" w:semiHidden="1" w:uiPriority="9" w:unhideWhenUsed="1" w:qFormat="1"/>
+    <w:lsdException w:name="heading 3" w:semiHidden="1" w:uiPriority="9" w:unhideWhenUsed="1" w:qFormat="1"/>
+    <w:lsdException w:name="heading 4" w:semiHidden="1" w:uiPriority="9" w:unhideWhenUsed="1" w:qFormat="1"/>
+    <w:lsdException w:name="heading 5" w:semiHidden="1" w:uiPriority="9" w:unhideWhenUsed="1" w:qFormat="1"/>
+    <w:lsdException w:name="heading 6" w:semiHidden="1" w:uiPriority="9" w:unhideWhenUsed="1" w:qFormat="1"/>
+    <w:lsdException w:name="heading 7" w:semiHidden="1" w:uiPriority="9" w:unhideWhenUsed="1" w:qFormat="1"/>
+    <w:lsdException w:name="heading 8" w:semiHidden="1" w:uiPriority="9" w:unhideWhenUsed="1" w:qFormat="1"/>
+    <w:lsdException w:name="heading 9" w:semiHidden="1" w:uiPriority="9" w:unhideWhenUsed="1" w:qFormat="1"/>
+    <w:lsdException w:name="index 1" w:semiHidden="1" w:unhideWhenUsed="1"/>
+    <w:lsdException w:name="index 2" w:semiHidden="1" w:unhideWhenUsed="1"/>
+    <w:lsdException w:name="index 3" w:semiHidden="1" w:unhideWhenUsed="1"/>
+    <w:lsdException w:name="index 4" w:semiHidden="1" w:unhideWhenUsed="1"/>
+    <w:lsdException w:name="index 5" w:semiHidden="1" w:unhideWhenUsed="1"/>
+    <w:lsdException w:name="index 6" w:semiHidden="1" w:unhideWhenUsed="1"/>
+    <w:lsdException w:name="index 7" w:semiHidden="1" w:unhideWhenUsed="1"/>
+    <w:lsdException w:name="index 8" w:semiHidden="1" w:unhideWhenUsed="1"/>
+    <w:lsdException w:name="index 9" w:semiHidden="1" w:unhideWhenUsed="1"/>
+    <w:lsdException w:name="toc 1" w:semiHidden="1" w:uiPriority="39" w:unhideWhenUsed="1"/>
+    <w:lsdException w:name="toc 2" w:semiHidden="1" w:uiPriority="39" w:unhideWhenUsed="1"/>
+    <w:lsdException w:name="toc 3" w:semiHidden="1" w:uiPriority="39" w:unhideWhenUsed="1"/>
+    <w:lsdException w:name="toc 4" w:semiHidden="1" w:uiPriority="39" w:unhideWhenUsed="1"/>
+    <w:lsdException w:name="toc 5" w:semiHidden="1" w:uiPriority="39" w:unhideWhenUsed="1"/>
+    <w:lsdException w:name="toc 6" w:semiHidden="1" w:uiPriority="39" w:unhideWhenUsed="1"/>
+    <w:lsdException w:name="toc 7" w:semiHidden="1" w:uiPriority="39" w:unhideWhenUsed="1"/>
+    <w:lsdException w:name="toc 8" w:semiHidden="1" w:uiPriority="39" w:unhideWhenUsed="1"/>
+    <w:lsdException w:name="toc 9" w:semiHidden="1" w:uiPriority="39" w:unhideWhenUsed="1"/>
+    <w:lsdException w:name="Normal Indent" w:semiHidden="1" w:unhideWhenUsed="1"/>
+    <w:lsdException w:name="footnote text" w:semiHidden="1" w:unhideWhenUsed="1"/>
+    <w:lsdException w:name="annotation text" w:semiHidden="1" w:unhideWhenUsed="1"/>
+    <w:lsdException w:name="header" w:semiHidden="1" w:unhideWhenUsed="1"/>
+    <w:lsdException w:name="footer" w:semiHidden="1" w:unhideWhenUsed="1"/>
+    <w:lsdException w:name="index heading" w:semiHidden="1" w:unhideWhenUsed="1"/>
+    <w:lsdException w:name="caption" w:semiHidden="1" w:uiPriority="35" w:unhideWhenUsed="1" w:qFormat="1"/>
+    <w:lsdException w:name="table of figures" w:semiHidden="1" w:unhideWhenUsed="1"/>
+    <w:lsdException w:name="envelope address" w:semiHidden="1" w:unhideWhenUsed="1"/>
+    <w:lsdException w:name="envelope return" w:semiHidden="1" w:unhideWhenUsed="1"/>
+    <w:lsdException w:name="footnote reference" w:semiHidden="1" w:unhideWhenUsed="1"/>
+    <w:lsdException w:name="annotation reference" w:semiHidden="1" w:unhideWhenUsed="1"/>
+    <w:lsdException w:name="line number" w:semiHidden="1" w:unhideWhenUsed="1"/>
+    <w:lsdException w:name="page number" w:semiHidden="1" w:unhideWhenUsed="1"/>
+    <w:lsdException w:name="endnote reference" w:semiHidden="1" w:unhideWhenUsed="1"/>
+    <w:lsdException w:name="endnote text" w:semiHidden="1" w:unhideWhenUsed="1"/>
+    <w:lsdException w:name="table of authorities" w:semiHidden="1" w:unhideWhenUsed="1"/>
+    <w:lsdException w:name="macro" w:semiHidden="1" w:unhideWhenUsed="1"/>
+    <w:lsdException w:name="toa heading" w:semiHidden="1" w:unhideWhenUsed="1"/>
+    <w:lsdException w:name="List" w:semiHidden="1" w:unhideWhenUsed="1"/>
+    <w:lsdException w:name="List Bullet" w:semiHidden="1" w:unhideWhenUsed="1"/>
+    <w:lsdException w:name="List Number" w:semiHidden="1" w:unhideWhenUsed="1"/>
+    <w:lsdException w:name="List 2" w:semiHidden="1" w:unhideWhenUsed="1"/>
+    <w:lsdException w:name="List 3" w:semiHidden="1" w:unhideWhenUsed="1"/>
+    <w:lsdException w:name="List 4" w:semiHidden="1" w:unhideWhenUsed="1"/>
+    <w:lsdException w:name="List 5" w:semiHidden="1" w:unhideWhenUsed="1"/>
+    <w:lsdException w:name="List Bullet 2" w:semiHidden="1" w:unhideWhenUsed="1"/>
+    <w:lsdException w:name="List Bullet 3" w:semiHidden="1" w:unhideWhenUsed="1"/>
+    <w:lsdException w:name="List Bullet 4" w:semiHidden="1" w:unhideWhenUsed="1"/>
+    <w:lsdException w:name="List Bullet 5" w:semiHidden="1" w:unhideWhenUsed="1"/>
+    <w:lsdException w:name="List Number 2" w:semiHidden="1" w:unhideWhenUsed="1"/>
+    <w:lsdException w:name="List Number 3" w:semiHidden="1" w:unhideWhenUsed="1"/>
+    <w:lsdException w:name="List Number 4" w:semiHidden="1" w:unhideWhenUsed="1"/>
+    <w:lsdException w:name="List Number 5" w:semiHidden="1" w:unhideWhenUsed="1"/>
+    <w:lsdException w:name="Title" w:uiPriority="10" w:qFormat="1"/>
+    <w:lsdException w:name="Closing" w:semiHidden="1" w:unhideWhenUsed="1"/>
+    <w:lsdException w:name="Signature" w:semiHidden="1" w:unhideWhenUsed="1"/>
+    <w:lsdException w:name="Default Paragraph Font" w:semiHidden="1" w:uiPriority="1" w:unhideWhenUsed="1"/>
+    <w:lsdException w:name="Body Text" w:semiHidden="1" w:unhideWhenUsed="1"/>
+    <w:lsdException w:name="Body Text Indent" w:semiHidden="1" w:unhideWhenUsed="1"/>
+    <w:lsdException w:name="List Continue" w:semiHidden="1" w:unhideWhenUsed="1"/>
+    <w:lsdException w:name="List Continue 2" w:semiHidden="1" w:unhideWhenUsed="1"/>
+    <w:lsdException w:name="List Continue 3" w:semiHidden="1" w:unhideWhenUsed="1"/>
+    <w:lsdException w:name="List Continue 4" w:semiHidden="1" w:unhideWhenUsed="1"/>
+    <w:lsdException w:name="List Continue 5" w:semiHidden="1" w:unhideWhenUsed="1"/>
+    <w:lsdException w:name="Message Header" w:semiHidden="1" w:unhideWhenUsed="1"/>
+    <w:lsdException w:name="Subtitle" w:uiPriority="11" w:qFormat="1"/>
+    <w:lsdException w:name="Salutation" w:semiHidden="1" w:unhideWhenUsed="1"/>
+    <w:lsdException w:name="Date" w:semiHidden="1" w:unhideWhenUsed="1"/>
+    <w:lsdException w:name="Body Text First Indent" w:semiHidden="1" w:unhideWhenUsed="1"/>
+    <w:lsdException w:name="Body Text First Indent 2" w:semiHidden="1" w:unhideWhenUsed="1"/>
+    <w:lsdException w:name="Note Heading" w:semiHidden="1" w:unhideWhenUsed="1"/>
+    <w:lsdException w:name="Body Text 2" w:semiHidden="1" w:unhideWhenUsed="1"/>
+    <w:lsdException w:name="Body Text 3" w:semiHidden="1" w:unhideWhenUsed="1"/>
+    <w:lsdException w:name="Body Text Indent 2" w:semiHidden="1" w:unhideWhenUsed="1"/>
+    <w:lsdException w:name="Body Text Indent 3" w:semiHidden="1" w:unhideWhenUsed="1"/>
+    <w:lsdException w:name="Block Text" w:semiHidden="1" w:unhideWhenUsed="1"/>
+    <w:lsdException w:name="Hyperlink" w:semiHidden="1" w:unhideWhenUsed="1"/>
+    <w:lsdException w:name="FollowedHyperlink" w:semiHidden="1" w:unhideWhenUsed="1"/>
+    <w:lsdException w:name="Strong" w:uiPriority="22" w:qFormat="1"/>
+    <w:lsdException w:name="Emphasis" w:uiPriority="20" w:qFormat="1"/>
+    <w:lsdException w:name="Document Map" w:semiHidden="1" w:unhideWhenUsed="1"/>
+    <w:lsdException w:name="Plain Text" w:semiHidden="1" w:unhideWhenUsed="1"/>
+    <w:lsdException w:name="E-mail Signature" w:semiHidden="1" w:unhideWhenUsed="1"/>
+    <w:lsdException w:name="HTML Top of Form" w:semiHidden="1" w:unhideWhenUsed="1"/>
+    <w:lsdException w:name="HTML Bottom of Form" w:semiHidden="1" w:unhideWhenUsed="1"/>
+    <w:lsdException w:name="Normal (Web)" w:semiHidden="1" w:unhideWhenUsed="1"/>
+    <w:lsdException w:name="HTML Acronym" w:semiHidden="1" w:unhideWhenUsed="1"/>
+    <w:lsdException w:name="HTML Address" w:semiHidden="1" w:unhideWhenUsed="1"/>
+    <w:lsdException w:name="HTML Cite" w:semiHidden="1" w:unhideWhenUsed="1"/>
+    <w:lsdException w:name="HTML Code" w:semiHidden="1" w:unhideWhenUsed="1"/>
+    <w:lsdException w:name="HTML Definition" w:semiHidden="1" w:unhideWhenUsed="1"/>
+    <w:lsdException w:name="HTML Keyboard" w:semiHidden="1" w:unhideWhenUsed="1"/>
+    <w:lsdException w:name="HTML Preformatted" w:semiHidden="1" w:unhideWhenUsed="1"/>
+    <w:lsdException w:name="HTML Sample" w:semiHidden="1" w:unhideWhenUsed="1"/>
+    <w:lsdException w:name="HTML Typewriter" w:semiHidden="1" w:unhideWhenUsed="1"/>
+    <w:lsdException w:name="HTML Variable" w:semiHidden="1" w:unhideWhenUsed="1"/>
+    <w:lsdException w:name="Normal Table" w:semiHidden="1" w:unhideWhenUsed="1"/>
+    <w:lsdException w:name="annotation subject" w:semiHidden="1" w:unhideWhenUsed="1"/>
+    <w:lsdException w:name="No List" w:semiHidden="1" w:unhideWhenUsed="1"/>
+    <w:lsdException w:name="Outline List 1" w:semiHidden="1" w:unhideWhenUsed="1"/>
+    <w:lsdException w:name="Outline List 2" w:semiHidden="1" w:unhideWhenUsed="1"/>
+    <w:lsdException w:name="Outline List 3" w:semiHidden="1" w:unhideWhenUsed="1"/>
+    <w:lsdException w:name="Table Simple 1" w:semiHidden="1" w:unhideWhenUsed="1"/>
+    <w:lsdException w:name="Table Simple 2" w:semiHidden="1" w:unhideWhenUsed="1"/>
+    <w:lsdException w:name="Table Simple 3" w:semiHidden="1" w:unhideWhenUsed="1"/>
+    <w:lsdException w:name="Table Classic 1" w:semiHidden="1" w:unhideWhenUsed="1"/>
+    <w:lsdException w:name="Table Classic 2" w:semiHidden="1" w:unhideWhenUsed="1"/>
+    <w:lsdException w:name="Table Classic 3" w:semiHidden="1" w:unhideWhenUsed="1"/>
+    <w:lsdException w:name="Table Classic 4" w:semiHidden="1" w:unhideWhenUsed="1"/>
+    <w:lsdException w:name="Table Colorful 1" w:semiHidden="1" w:unhideWhenUsed="1"/>
+    <w:lsdException w:name="Table Colorful 2" w:semiHidden="1" w:unhideWhenUsed="1"/>
+    <w:lsdException w:name="Table Colorful 3" w:semiHidden="1" w:unhideWhenUsed="1"/>
+    <w:lsdException w:name="Table Columns 1" w:semiHidden="1" w:unhideWhenUsed="1"/>
+    <w:lsdException w:name="Table Columns 2" w:semiHidden="1" w:unhideWhenUsed="1"/>
+    <w:lsdException w:name="Table Columns 3" w:semiHidden="1" w:unhideWhenUsed="1"/>
+    <w:lsdException w:name="Table Columns 4" w:semiHidden="1" w:unhideWhenUsed="1"/>
+    <w:lsdException w:name="Table Columns 5" w:semiHidden="1" w:unhideWhenUsed="1"/>
+    <w:lsdException w:name="Table Grid 1" w:semiHidden="1" w:unhideWhenUsed="1"/>
+    <w:lsdException w:name="Table Grid 2" w:semiHidden="1" w:unhideWhenUsed="1"/>
+    <w:lsdException w:name="Table Grid 3" w:semiHidden="1" w:unhideWhenUsed="1"/>
+    <w:lsdException w:name="Table Grid 4" w:semiHidden="1" w:unhideWhenUsed="1"/>
+    <w:lsdException w:name="Table Grid 5" w:semiHidden="1" w:unhideWhenUsed="1"/>
+    <w:lsdException w:name="Table Grid 6" w:semiHidden="1" w:unhideWhenUsed="1"/>
+    <w:lsdException w:name="Table Grid 7" w:semiHidden="1" w:unhideWhenUsed="1"/>
+    <w:lsdException w:name="Table Grid 8" w:semiHidden="1" w:unhideWhenUsed="1"/>
+    <w:lsdException w:name="Table List 1" w:semiHidden="1" w:unhideWhenUsed="1"/>
+    <w:lsdException w:name="Table List 2" w:semiHidden="1" w:unhideWhenUsed="1"/>
+    <w:lsdException w:name="Table List 3" w:semiHidden="1" w:unhideWhenUsed="1"/>
+    <w:lsdException w:name="Table List 4" w:semiHidden="1" w:unhideWhenUsed="1"/>
+    <w:lsdException w:name="Table List 5" w:semiHidden="1" w:unhideWhenUsed="1"/>
+    <w:lsdException w:name="Table List 6" w:semiHidden="1" w:unhideWhenUsed="1"/>
+    <w:lsdException w:name="Table List 7" w:semiHidden="1" w:unhideWhenUsed="1"/>
+    <w:lsdException w:name="Table List 8" w:semiHidden="1" w:unhideWhenUsed="1"/>
+    <w:lsdException w:name="Table 3D effects 1" w:semiHidden="1" w:unhideWhenUsed="1"/>
+    <w:lsdException w:name="Table 3D effects 2" w:semiHidden="1" w:unhideWhenUsed="1"/>
+    <w:lsdException w:name="Table 3D effects 3" w:semiHidden="1" w:unhideWhenUsed="1"/>
+    <w:lsdException w:name="Table Contemporary" w:semiHidden="1" w:unhideWhenUsed="1"/>
+    <w:lsdException w:name="Table Elegant" w:semiHidden="1" w:unhideWhenUsed="1"/>
+    <w:lsdException w:name="Table Professional" w:semiHidden="1" w:unhideWhenUsed="1"/>
+    <w:lsdException w:name="Table Subtle 1" w:semiHidden="1" w:unhideWhenUsed="1"/>
+    <w:lsdException w:name="Table Subtle 2" w:semiHidden="1" w:unhideWhenUsed="1"/>
+    <w:lsdException w:name="Table Web 1" w:semiHidden="1" w:unhideWhenUsed="1"/>
+    <w:lsdException w:name="Table Web 2" w:semiHidden="1" w:unhideWhenUsed="1"/>
+    <w:lsdException w:name="Table Web 3" w:semiHidden="1" w:unhideWhenUsed="1"/>
+    <w:lsdException w:name="Balloon Text" w:semiHidden="1" w:unhideWhenUsed="1"/>
+    <w:lsdException w:name="Table Grid" w:uiPriority="39"/>
+    <w:lsdException w:name="Table Theme" w:semiHidden="1" w:unhideWhenUsed="1"/>
+    <w:lsdException w:name="Placeholder Text" w:semiHidden="1"/>
+    <w:lsdException w:name="No Spacing" w:uiPriority="1" w:qFormat="1"/>
+    <w:lsdException w:name="Light Shading" w:uiPriority="60"/>
+    <w:lsdException w:name="Light List" w:uiPriority="61"/>
+    <w:lsdException w:name="Light Grid" w:uiPriority="62"/>
+    <w:lsdException w:name="Medium Shading 1" w:uiPriority="63"/>
+    <w:lsdException w:name="Medium Shading 2" w:uiPriority="64"/>
+    <w:lsdException w:name="Medium List 1" w:uiPriority="65"/>
+    <w:lsdException w:name="Medium List 2" w:uiPriority="66"/>
+    <w:lsdException w:name="Medium Grid 1" w:uiPriority="67"/>
+    <w:lsdException w:name="Medium Grid 2" w:uiPriority="68"/>
+    <w:lsdException w:name="Medium Grid 3" w:uiPriority="69"/>
+    <w:lsdException w:name="Dark List" w:uiPriority="70"/>
+    <w:lsdException w:name="Colorful Shading" w:uiPriority="71"/>
+    <w:lsdException w:name="Colorful List" w:uiPriority="72"/>
+    <w:lsdException w:name="Colorful Grid" w:uiPriority="73"/>
+    <w:lsdException w:name="Light Shading Accent 1" w:uiPriority="60"/>
+    <w:lsdException w:name="Light List Accent 1" w:uiPriority="61"/>
+    <w:lsdException w:name="Light Grid Accent 1" w:uiPriority="62"/>
+    <w:lsdException w:name="Medium Shading 1 Accent 1" w:uiPriority="63"/>
+    <w:lsdException w:name="Medium Shading 2 Accent 1" w:uiPriority="64"/>
+    <w:lsdException w:name="Medium List 1 Accent 1" w:uiPriority="65"/>
+    <w:lsdException w:name="Revision" w:semiHidden="1"/>
+    <w:lsdException w:name="List Paragraph" w:uiPriority="34" w:qFormat="1"/>
+    <w:lsdException w:name="Quote" w:uiPriority="29" w:qFormat="1"/>
+    <w:lsdException w:name="Intense Quote" w:uiPriority="30" w:qFormat="1"/>
+    <w:lsdException w:name="Medium List 2 Accent 1" w:uiPriority="66"/>
+    <w:lsdException w:name="Medium Grid 1 Accent 1" w:uiPriority="67"/>
+    <w:lsdException w:name="Medium Grid 2 Accent 1" w:uiPriority="68"/>
+    <w:lsdException w:name="Medium Grid 3 Accent 1" w:uiPriority="69"/>
+    <w:lsdException w:name="Dark List Accent 1" w:uiPriority="70"/>
+    <w:lsdException w:name="Colorful Shading Accent 1" w:uiPriority="71"/>
+    <w:lsdException w:name="Colorful List Accent 1" w:uiPriority="72"/>
+    <w:lsdException w:name="Colorful Grid Accent 1" w:uiPriority="73"/>
+    <w:lsdException w:name="Light Shading Accent 2" w:uiPriority="60"/>
+    <w:lsdException w:name="Light List Accent 2" w:uiPriority="61"/>
+    <w:lsdException w:name="Light Grid Accent 2" w:uiPriority="62"/>
+    <w:lsdException w:name="Medium Shading 1 Accent 2" w:uiPriority="63"/>
+    <w:lsdException w:name="Medium Shading 2 Accent 2" w:uiPriority="64"/>
+    <w:lsdException w:name="Medium List 1 Accent 2" w:uiPriority="65"/>
+    <w:lsdException w:name="Medium List 2 Accent 2" w:uiPriority="66"/>
+    <w:lsdException w:name="Medium Grid 1 Accent 2" w:uiPriority="67"/>
+    <w:lsdException w:name="Medium Grid 2 Accent 2" w:uiPriority="68"/>
+    <w:lsdException w:name="Medium Grid 3 Accent 2" w:uiPriority="69"/>
+    <w:lsdException w:name="Dark List Accent 2" w:uiPriority="70"/>
+    <w:lsdException w:name="Colorful Shading Accent 2" w:uiPriority="71"/>
+    <w:lsdException w:name="Colorful List Accent 2" w:uiPriority="72"/>
+    <w:lsdException w:name="Colorful Grid Accent 2" w:uiPriority="73"/>
+    <w:lsdException w:name="Light Shading Accent 3" w:uiPriority="60"/>
+    <w:lsdException w:name="Light List Accent 3" w:uiPriority="61"/>
+    <w:lsdException w:name="Light Grid Accent 3" w:uiPriority="62"/>
+    <w:lsdException w:name="Medium Shading 1 Accent 3" w:uiPriority="63"/>
+    <w:lsdException w:name="Medium Shading 2 Accent 3" w:uiPriority="64"/>
+    <w:lsdException w:name="Medium List 1 Accent 3" w:uiPriority="65"/>
+    <w:lsdException w:name="Medium List 2 Accent 3" w:uiPriority="66"/>
+    <w:lsdException w:name="Medium Grid 1 Accent 3" w:uiPriority="67"/>
+    <w:lsdException w:name="Medium Grid 2 Accent 3" w:uiPriority="68"/>
+    <w:lsdException w:name="Medium Grid 3 Accent 3" w:uiPriority="69"/>
+    <w:lsdException w:name="Dark List Accent 3" w:uiPriority="70"/>
+    <w:lsdException w:name="Colorful Shading Accent 3" w:uiPriority="71"/>
+    <w:lsdException w:name="Colorful List Accent 3" w:uiPriority="72"/>
+    <w:lsdException w:name="Colorful Grid Accent 3" w:uiPriority="73"/>
+    <w:lsdException w:name="Light Shading Accent 4" w:uiPriority="60"/>
+    <w:lsdException w:name="Light List Accent 4" w:uiPriority="61"/>
+    <w:lsdException w:name="Light Grid Accent 4" w:uiPriority="62"/>
+    <w:lsdException w:name="Medium Shading 1 Accent 4" w:uiPriority="63"/>
+    <w:lsdException w:name="Medium Shading 2 Accent 4" w:uiPriority="64"/>
+    <w:lsdException w:name="Medium List 1 Accent 4" w:uiPriority="65"/>
+    <w:lsdException w:name="Medium List 2 Accent 4" w:uiPriority="66"/>
+    <w:lsdException w:name="Medium Grid 1 Accent 4" w:uiPriority="67"/>
+    <w:lsdException w:name="Medium Grid 2 Accent 4" w:uiPriority="68"/>
+    <w:lsdException w:name="Medium Grid 3 Accent 4" w:uiPriority="69"/>
+    <w:lsdException w:name="Dark List Accent 4" w:uiPriority="70"/>
+    <w:lsdException w:name="Colorful Shading Accent 4" w:uiPriority="71"/>
+    <w:lsdException w:name="Colorful List Accent 4" w:uiPriority="72"/>
+    <w:lsdException w:name="Colorful Grid Accent 4" w:uiPriority="73"/>
+    <w:lsdException w:name="Light Shading Accent 5" w:uiPriority="60"/>
+    <w:lsdException w:name="Light List Accent 5" w:uiPriority="61"/>
+    <w:lsdException w:name="Light Grid Accent 5" w:uiPriority="62"/>
+    <w:lsdException w:name="Medium Shading 1 Accent 5" w:uiPriority="63"/>
+    <w:lsdException w:name="Medium Shading 2 Accent 5" w:uiPriority="64"/>
+    <w:lsdException w:name="Medium List 1 Accent 5" w:uiPriority="65"/>
+    <w:lsdException w:name="Medium List 2 Accent 5" w:uiPriority="66"/>
+    <w:lsdException w:name="Medium Grid 1 Accent 5" w:uiPriority="67"/>
+    <w:lsdException w:name="Medium Grid 2 Accent 5" w:uiPriority="68"/>
+    <w:lsdException w:name="Medium Grid 3 Accent 5" w:uiPriority="69"/>
+    <w:lsdException w:name="Dark List Accent 5" w:uiPriority="70"/>
+    <w:lsdException w:name="Colorful Shading Accent 5" w:uiPriority="71"/>
+    <w:lsdException w:name="Colorful List Accent 5" w:uiPriority="72"/>
+    <w:lsdException w:name="Colorful Grid Accent 5" w:uiPriority="73"/>
+    <w:lsdException w:name="Light Shading Accent 6" w:uiPriority="60"/>
+    <w:lsdException w:name="Light List Accent 6" w:uiPriority="61"/>
+    <w:lsdException w:name="Light Grid Accent 6" w:uiPriority="62"/>
+    <w:lsdException w:name="Medium Shading 1 Accent 6" w:uiPriority="63"/>
+    <w:lsdException w:name="Medium Shading 2 Accent 6" w:uiPriority="64"/>
+    <w:lsdException w:name="Medium List 1 Accent 6" w:uiPriority="65"/>
+    <w:lsdException w:name="Medium List 2 Accent 6" w:uiPriority="66"/>
+    <w:lsdException w:name="Medium Grid 1 Accent 6" w:uiPriority="67"/>
+    <w:lsdException w:name="Medium Grid 2 Accent 6" w:uiPriority="68"/>
+    <w:lsdException w:name="Medium Grid 3 Accent 6" w:uiPriority="69"/>
+    <w:lsdException w:name="Dark List Accent 6" w:uiPriority="70"/>
+    <w:lsdException w:name="Colorful Shading Accent 6" w:uiPriority="71"/>
+    <w:lsdException w:name="Colorful List Accent 6" w:uiPriority="72"/>
+    <w:lsdException w:name="Colorful Grid Accent 6" w:uiPriority="73"/>
+    <w:lsdException w:name="Subtle Emphasis" w:uiPriority="19" w:qFormat="1"/>
+    <w:lsdException w:name="Intense Emphasis" w:uiPriority="21" w:qFormat="1"/>
+    <w:lsdException w:name="Subtle Reference" w:uiPriority="31" w:qFormat="1"/>
+    <w:lsdException w:name="Intense Reference" w:uiPriority="32" w:qFormat="1"/>
+    <w:lsdException w:name="Book Title" w:uiPriority="33" w:qFormat="1"/>
+    <w:lsdException w:name="Bibliography" w:semiHidden="1" w:uiPriority="37" w:unhideWhenUsed="1"/>
+    <w:lsdException w:name="TOC Heading" w:semiHidden="1" w:uiPriority="39" w:unhideWhenUsed="1" w:qFormat="1"/>
+    <w:lsdException w:name="Plain Table 1" w:uiPriority="41"/>
+    <w:lsdException w:name="Plain Table 2" w:uiPriority="42"/>
+    <w:lsdException w:name="Plain Table 3" w:uiPriority="43"/>
+    <w:lsdException w:name="Plain Table 4" w:uiPriority="44"/>
+    <w:lsdException w:name="Plain Table 5" w:uiPriority="45"/>
+    <w:lsdException w:name="Grid Table Light" w:uiPriority="40"/>
+    <w:lsdException w:name="Grid Table 1 Light" w:uiPriority="46"/>
+    <w:lsdException w:name="Grid Table 2" w:uiPriority="47"/>
+    <w:lsdException w:name="Grid Table 3" w:uiPriority="48"/>
+    <w:lsdException w:name="Grid Table 4" w:uiPriority="49"/>
+    <w:lsdException w:name="Grid Table 5 Dark" w:uiPriority="50"/>
+    <w:lsdException w:name="Grid Table 6 Colorful" w:uiPriority="51"/>
+    <w:lsdException w:name="Grid Table 7 Colorful" w:uiPriority="52"/>
+    <w:lsdException w:name="Grid Table 1 Light Accent 1" w:uiPriority="46"/>
+    <w:lsdException w:name="Grid Table 2 Accent 1" w:uiPriority="47"/>
+    <w:lsdException w:name="Grid Table 3 Accent 1" w:uiPriority="48"/>
+    <w:lsdException w:name="Grid Table 4 Accent 1" w:uiPriority="49"/>
+    <w:lsdException w:name="Grid Table 5 Dark Accent 1" w:uiPriority="50"/>
+    <w:lsdException w:name="Grid Table 6 Colorful Accent 1" w:uiPriority="51"/>
+    <w:lsdException w:name="Grid Table 7 Colorful Accent 1" w:uiPriority="52"/>
+    <w:lsdException w:name="Grid Table 1 Light Accent 2" w:uiPriority="46"/>
+    <w:lsdException w:name="Grid Table 2 Accent 2" w:uiPriority="47"/>
+    <w:lsdException w:name="Grid Table 3 Accent 2" w:uiPriority="48"/>
+    <w:lsdException w:name="Grid Table 4 Accent 2" w:uiPriority="49"/>
+    <w:lsdException w:name="Grid Table 5 Dark Accent 2" w:uiPriority="50"/>
+    <w:lsdException w:name="Grid Table 6 Colorful Accent 2" w:uiPriority="51"/>
+    <w:lsdException w:name="Grid Table 7 Colorful Accent 2" w:uiPriority="52"/>
+    <w:lsdException w:name="Grid Table 1 Light Accent 3" w:uiPriority="46"/>
+    <w:lsdException w:name="Grid Table 2 Accent 3" w:uiPriority="47"/>
+    <w:lsdException w:name="Grid Table 3 Accent 3" w:uiPriority="48"/>
+    <w:lsdException w:name="Grid Table 4 Accent 3" w:uiPriority="49"/>
+    <w:lsdException w:name="Grid Table 5 Dark Accent 3" w:uiPriority="50"/>
+    <w:lsdException w:name="Grid Table 6 Colorful Accent 3" w:uiPriority="51"/>
+    <w:lsdException w:name="Grid Table 7 Colorful Accent 3" w:uiPriority="52"/>
+    <w:lsdException w:name="Grid Table 1 Light Accent 4" w:uiPriority="46"/>
+    <w:lsdException w:name="Grid Table 2 Accent 4" w:uiPriority="47"/>
+    <w:lsdException w:name="Grid Table 3 Accent 4" w:uiPriority="48"/>
+    <w:lsdException w:name="Grid Table 4 Accent 4" w:uiPriority="49"/>
+    <w:lsdException w:name="Grid Table 5 Dark Accent 4" w:uiPriority="50"/>
+    <w:lsdException w:name="Grid Table 6 Colorful Accent 4" w:uiPriority="51"/>
+    <w:lsdException w:name="Grid Table 7 Colorful Accent 4" w:uiPriority="52"/>
+    <w:lsdException w:name="Grid Table 1 Light Accent 5" w:uiPriority="46"/>
+    <w:lsdException w:name="Grid Table 2 Accent 5" w:uiPriority="47"/>
+    <w:lsdException w:name="Grid Table 3 Accent 5" w:uiPriority="48"/>
+    <w:lsdException w:name="Grid Table 4 Accent 5" w:uiPriority="49"/>
+    <w:lsdException w:name="Grid Table 5 Dark Accent 5" w:uiPriority="50"/>
+    <w:lsdException w:name="Grid Table 6 Colorful Accent 5" w:uiPriority="51"/>
+    <w:lsdException w:name="Grid Table 7 Colorful Accent 5" w:uiPriority="52"/>
+    <w:lsdException w:name="Grid Table 1 Light Accent 6" w:uiPriority="46"/>
+    <w:lsdException w:name="Grid Table 2 Accent 6" w:uiPriority="47"/>
+    <w:lsdException w:name="Grid Table 3 Accent 6" w:uiPriority="48"/>
+    <w:lsdException w:name="Grid Table 4 Accent 6" w:uiPriority="49"/>
+    <w:lsdException w:name="Grid Table 5 Dark Accent 6" w:uiPriority="50"/>
+    <w:lsdException w:name="Grid Table 6 Colorful Accent 6" w:uiPriority="51"/>
+    <w:lsdException w:name="Grid Table 7 Colorful Accent 6" w:uiPriority="52"/>
+    <w:lsdException w:name="List Table 1 Light" w:uiPriority="46"/>
+    <w:lsdException w:name="List Table 2" w:uiPriority="47"/>
+    <w:lsdException w:name="List Table 3" w:uiPriority="48"/>
+    <w:lsdException w:name="List Table 4" w:uiPriority="49"/>
+    <w:lsdException w:name="List Table 5 Dark" w:uiPriority="50"/>
+    <w:lsdException w:name="List Table 6 Colorful" w:uiPriority="51"/>
+    <w:lsdException w:name="List Table 7 Colorful" w:uiPriority="52"/>
+    <w:lsdException w:name="List Table 1 Light Accent 1" w:uiPriority="46"/>
+    <w:lsdException w:name="List Table 2 Accent 1" w:uiPriority="47"/>
+    <w:lsdException w:name="List Table 3 Accent 1" w:uiPriority="48"/>
+    <w:lsdException w:name="List Table 4 Accent 1" w:uiPriority="49"/>
+    <w:lsdException w:name="List Table 5 Dark Accent 1" w:uiPriority="50"/>
+    <w:lsdException w:name="List Table 6 Colorful Accent 1" w:uiPriority="51"/>
+    <w:lsdException w:name="List Table 7 Colorful Accent 1" w:uiPriority="52"/>
+    <w:lsdException w:name="List Table 1 Light Accent 2" w:uiPriority="46"/>
+    <w:lsdException w:name="List Table 2 Accent 2" w:uiPriority="47"/>
+    <w:lsdException w:name="List Table 3 Accent 2" w:uiPriority="48"/>
+    <w:lsdException w:name="List Table 4 Accent 2" w:uiPriority="49"/>
+    <w:lsdException w:name="List Table 5 Dark Accent 2" w:uiPriority="50"/>
+    <w:lsdException w:name="List Table 6 Colorful Accent 2" w:uiPriority="51"/>
+    <w:lsdException w:name="List Table 7 Colorful Accent 2" w:uiPriority="52"/>
+    <w:lsdException w:name="List Table 1 Light Accent 3" w:uiPriority="46"/>
+    <w:lsdException w:name="List Table 2 Accent 3" w:uiPriority="47"/>
+    <w:lsdException w:name="List Table 3 Accent 3" w:uiPriority="48"/>
+    <w:lsdException w:name="List Table 4 Accent 3" w:uiPriority="49"/>
+    <w:lsdException w:name="List Table 5 Dark Accent 3" w:uiPriority="50"/>
+    <w:lsdException w:name="List Table 6 Colorful Accent 3" w:uiPriority="51"/>
+    <w:lsdException w:name="List Table 7 Colorful Accent 3" w:uiPriority="52"/>
+    <w:lsdException w:name="List Table 1 Light Accent 4" w:uiPriority="46"/>
+    <w:lsdException w:name="List Table 2 Accent 4" w:uiPriority="47"/>
+    <w:lsdException w:name="List Table 3 Accent 4" w:uiPriority="48"/>
+    <w:lsdException w:name="List Table 4 Accent 4" w:uiPriority="49"/>
+    <w:lsdException w:name="List Table 5 Dark Accent 4" w:uiPriority="50"/>
+    <w:lsdException w:name="List Table 6 Colorful Accent 4" w:uiPriority="51"/>
+    <w:lsdException w:name="List Table 7 Colorful Accent 4" w:uiPriority="52"/>
+    <w:lsdException w:name="List Table 1 Light Accent 5" w:uiPriority="46"/>
+    <w:lsdException w:name="List Table 2 Accent 5" w:uiPriority="47"/>
+    <w:lsdException w:name="List Table 3 Accent 5" w:uiPriority="48"/>
+    <w:lsdException w:name="List Table 4 Accent 5" w:uiPriority="49"/>
+    <w:lsdException w:name="List Table 5 Dark Accent 5" w:uiPriority="50"/>
+    <w:lsdException w:name="List Table 6 Colorful Accent 5" w:uiPriority="51"/>
+    <w:lsdException w:name="List Table 7 Colorful Accent 5" w:uiPriority="52"/>
+    <w:lsdException w:name="List Table 1 Light Accent 6" w:uiPriority="46"/>
+    <w:lsdException w:name="List Table 2 Accent 6" w:uiPriority="47"/>
+    <w:lsdException w:name="List Table 3 Accent 6" w:uiPriority="48"/>
+    <w:lsdException w:name="List Table 4 Accent 6" w:uiPriority="49"/>
+    <w:lsdException w:name="List Table 5 Dark Accent 6" w:uiPriority="50"/>
+    <w:lsdException w:name="List Table 6 Colorful Accent 6" w:uiPriority="51"/>
+    <w:lsdException w:name="List Table 7 Colorful Accent 6" w:uiPriority="52"/>
+    <w:lsdException w:name="Mention" w:semiHidden="1" w:unhideWhenUsed="1"/>
+    <w:lsdException w:name="Smart Hyperlink" w:semiHidden="1" w:unhideWhenUsed="1"/>
+    <w:lsdException w:name="Hashtag" w:semiHidden="1" w:unhideWhenUsed="1"/>
+    <w:lsdException w:name="Unresolved Mention" w:semiHidden="1" w:unhideWhenUsed="1"/>
+  </w:latentStyles>
+  <w:style w:type="paragraph" w:default="1" w:styleId="Normalny">
+    <w:name w:val="Normal"/>
+    <w:qFormat/>
+  </w:style>
+  <w:style w:type="character" w:default="1" w:styleId="Domylnaczcionkaakapitu">
+    <w:name w:val="Default Paragraph Font"/>
+    <w:uiPriority w:val="1"/>
+    <w:semiHidden/>
+    <w:unhideWhenUsed/>
+  </w:style>
+  <w:style w:type="table" w:default="1" w:styleId="Standardowy">
+    <w:name w:val="Normal Table"/>
+    <w:uiPriority w:val="99"/>
+    <w:semiHidden/>
+    <w:unhideWhenUsed/>
+    <w:tblPr>
+      <w:tblInd w:w="0" w:type="dxa"/>
+      <w:tblCellMar>
+        <w:top w:w="0" w:type="dxa"/>
+        <w:left w:w="108" w:type="dxa"/>
+        <w:bottom w:w="0" w:type="dxa"/>
+        <w:right w:w="108" w:type="dxa"/>
+      </w:tblCellMar>
+    </w:tblPr>
+  </w:style>
+  <w:style w:type="numbering" w:default="1" w:styleId="Bezlisty">
+    <w:name w:val="No List"/>
+    <w:uiPriority w:val="99"/>
+    <w:semiHidden/>
+    <w:unhideWhenUsed/>
+  </w:style>
+  <w:style w:type="paragraph" w:customStyle="1" w:styleId="E354CAE180514E3E9C436FFC144E8C3D">
+    <w:name w:val="E354CAE180514E3E9C436FFC144E8C3D"/>
+    <w:rsid w:val="001F1AB5"/>
+  </w:style>
+  <w:style w:type="paragraph" w:customStyle="1" w:styleId="9AD2C63373674EFFA4623E663EA4292A">
+    <w:name w:val="9AD2C63373674EFFA4623E663EA4292A"/>
+    <w:rsid w:val="001F1AB5"/>
+  </w:style>
+  <w:style w:type="paragraph" w:customStyle="1" w:styleId="AC006B08B7D8474DA631ACA778128CCF">
+    <w:name w:val="AC006B08B7D8474DA631ACA778128CCF"/>
+    <w:rsid w:val="001F1AB5"/>
+  </w:style>
+  <w:style w:type="paragraph" w:customStyle="1" w:styleId="0F21359CE4EC4D0292CAED43EFF63E0D">
+    <w:name w:val="0F21359CE4EC4D0292CAED43EFF63E0D"/>
+    <w:rsid w:val="001F1AB5"/>
+  </w:style>
+  <w:style w:type="paragraph" w:customStyle="1" w:styleId="C8510589DF9C4FBBB1E8D68B6675F64F">
+    <w:name w:val="C8510589DF9C4FBBB1E8D68B6675F64F"/>
+    <w:rsid w:val="001F1AB5"/>
+  </w:style>
+  <w:style w:type="paragraph" w:customStyle="1" w:styleId="F5AEE055D820466C82E9A440CE10263A">
+    <w:name w:val="F5AEE055D820466C82E9A440CE10263A"/>
+    <w:rsid w:val="001F1AB5"/>
+  </w:style>
+</w:styles>
+</file>
+
+<file path=word/glossary/webSettings.xml><?xml version="1.0" encoding="utf-8"?>
+<w:webSettings xmlns:mc="http://schemas.openxmlformats.org/markup-compatibility/2006" xmlns:r="http://schemas.openxmlformats.org/officeDocument/2006/relationships" xmlns:w="http://schemas.openxmlformats.org/wordprocessingml/2006/main" xmlns:w14="http://schemas.microsoft.com/office/word/2010/wordml" xmlns:w15="http://schemas.microsoft.com/office/word/2012/wordml" xmlns:w16cid="http://schemas.microsoft.com/office/word/2016/wordml/cid" xmlns:w16se="http://schemas.microsoft.com/office/word/2015/wordml/symex" mc:Ignorable="w14 w15 w16se w16cid">
+  <w:optimizeForBrowser/>
+  <w:allowPNG/>
+</w:webSettings>
 </file>
 
 <file path=word/theme/theme1.xml><?xml version="1.0" encoding="utf-8"?>
@@ -1317,7 +2948,7 @@
 </file>
 
 <file path=customXml/itemProps1.xml><?xml version="1.0" encoding="utf-8"?>
-<ds:datastoreItem xmlns:ds="http://schemas.openxmlformats.org/officeDocument/2006/customXml" ds:itemID="{415FA16C-D847-4050-9B11-280FB7C85792}">
+<ds:datastoreItem xmlns:ds="http://schemas.openxmlformats.org/officeDocument/2006/customXml" ds:itemID="{73E95936-0FC0-4F04-947A-A3620F1EA4A8}">
   <ds:schemaRefs>
     <ds:schemaRef ds:uri="http://schemas.openxmlformats.org/officeDocument/2006/bibliography"/>
   </ds:schemaRefs>

</xml_diff>